<commit_message>
#142 - updated user guide
</commit_message>
<xml_diff>
--- a/documents/TreeScan User Guide .docx
+++ b/documents/TreeScan User Guide .docx
@@ -6,8 +6,6 @@
       <w:pPr>
         <w:pStyle w:val="Header"/>
       </w:pPr>
-      <w:bookmarkStart w:id="0" w:name="_GoBack"/>
-      <w:bookmarkEnd w:id="0"/>
       <w:r>
         <w:t xml:space="preserve">  </w:t>
       </w:r>
@@ -36,7 +34,7 @@
           <w:szCs w:val="80"/>
         </w:rPr>
       </w:pPr>
-      <w:bookmarkStart w:id="1" w:name="_Toc40851867"/>
+      <w:bookmarkStart w:id="0" w:name="_Toc40851867"/>
       <w:r>
         <w:rPr>
           <w:rStyle w:val="Strong"/>
@@ -66,7 +64,7 @@
         </w:rPr>
         <w:t xml:space="preserve"> User Guide</w:t>
       </w:r>
-      <w:bookmarkEnd w:id="1"/>
+      <w:bookmarkEnd w:id="0"/>
     </w:p>
     <w:p>
       <w:pPr>
@@ -239,14 +237,14 @@
       <w:pPr>
         <w:pStyle w:val="Heading1"/>
       </w:pPr>
-      <w:bookmarkStart w:id="2" w:name="_Toc399750245"/>
-      <w:bookmarkStart w:id="3" w:name="_Toc37080636"/>
+      <w:bookmarkStart w:id="1" w:name="_Toc399750245"/>
+      <w:bookmarkStart w:id="2" w:name="_Toc37080636"/>
       <w:r>
         <w:lastRenderedPageBreak/>
         <w:t>Table of Contents</w:t>
       </w:r>
+      <w:bookmarkEnd w:id="1"/>
       <w:bookmarkEnd w:id="2"/>
-      <w:bookmarkEnd w:id="3"/>
     </w:p>
     <w:p>
       <w:pPr>
@@ -4557,32 +4555,32 @@
       <w:r>
         <w:br w:type="page"/>
       </w:r>
-      <w:bookmarkStart w:id="4" w:name="_Toc37080637"/>
+      <w:bookmarkStart w:id="3" w:name="_Toc37080637"/>
       <w:r>
         <w:t>Introduction</w:t>
       </w:r>
+      <w:bookmarkEnd w:id="3"/>
+      <w:r>
+        <w:t xml:space="preserve"> </w:t>
+      </w:r>
+    </w:p>
+    <w:p>
+      <w:pPr>
+        <w:pStyle w:val="Heading2"/>
+      </w:pPr>
+      <w:bookmarkStart w:id="4" w:name="_TreeScan_Software"/>
+      <w:bookmarkStart w:id="5" w:name="_Toc37080638"/>
       <w:bookmarkEnd w:id="4"/>
       <w:r>
-        <w:t xml:space="preserve"> </w:t>
-      </w:r>
-    </w:p>
-    <w:p>
-      <w:pPr>
-        <w:pStyle w:val="Heading2"/>
-      </w:pPr>
-      <w:bookmarkStart w:id="5" w:name="_TreeScan_Software"/>
-      <w:bookmarkStart w:id="6" w:name="_Toc37080638"/>
+        <w:t>T</w:t>
+      </w:r>
+      <w:r>
+        <w:t>ree</w:t>
+      </w:r>
+      <w:r>
+        <w:t>Scan Software</w:t>
+      </w:r>
       <w:bookmarkEnd w:id="5"/>
-      <w:r>
-        <w:t>T</w:t>
-      </w:r>
-      <w:r>
-        <w:t>ree</w:t>
-      </w:r>
-      <w:r>
-        <w:t>Scan Software</w:t>
-      </w:r>
-      <w:bookmarkEnd w:id="6"/>
     </w:p>
     <w:p>
       <w:pPr>
@@ -4847,13 +4845,13 @@
       <w:pPr>
         <w:pStyle w:val="Heading2"/>
       </w:pPr>
-      <w:bookmarkStart w:id="7" w:name="_Download_and_Installation"/>
-      <w:bookmarkStart w:id="8" w:name="_Toc37080639"/>
+      <w:bookmarkStart w:id="6" w:name="_Download_and_Installation"/>
+      <w:bookmarkStart w:id="7" w:name="_Toc37080639"/>
+      <w:bookmarkEnd w:id="6"/>
+      <w:r>
+        <w:t>Download and Installation</w:t>
+      </w:r>
       <w:bookmarkEnd w:id="7"/>
-      <w:r>
-        <w:t>Download and Installation</w:t>
-      </w:r>
-      <w:bookmarkEnd w:id="8"/>
     </w:p>
     <w:p>
       <w:r>
@@ -4934,13 +4932,13 @@
       <w:pPr>
         <w:pStyle w:val="Heading2"/>
       </w:pPr>
-      <w:bookmarkStart w:id="9" w:name="_Test_Run"/>
-      <w:bookmarkStart w:id="10" w:name="_Toc37080640"/>
+      <w:bookmarkStart w:id="8" w:name="_Test_Run"/>
+      <w:bookmarkStart w:id="9" w:name="_Toc37080640"/>
+      <w:bookmarkEnd w:id="8"/>
+      <w:r>
+        <w:t>Test Run</w:t>
+      </w:r>
       <w:bookmarkEnd w:id="9"/>
-      <w:r>
-        <w:t>Test Run</w:t>
-      </w:r>
-      <w:bookmarkEnd w:id="10"/>
       <w:r>
         <w:fldChar w:fldCharType="begin"/>
       </w:r>
@@ -5138,13 +5136,13 @@
       <w:r>
         <w:br w:type="page"/>
       </w:r>
-      <w:bookmarkStart w:id="11" w:name="_Help_System"/>
-      <w:bookmarkStart w:id="12" w:name="_Toc37080641"/>
+      <w:bookmarkStart w:id="10" w:name="_Help_System"/>
+      <w:bookmarkStart w:id="11" w:name="_Toc37080641"/>
+      <w:bookmarkEnd w:id="10"/>
+      <w:r>
+        <w:t>Help System</w:t>
+      </w:r>
       <w:bookmarkEnd w:id="11"/>
-      <w:r>
-        <w:t>Help System</w:t>
-      </w:r>
-      <w:bookmarkEnd w:id="12"/>
       <w:r>
         <w:fldChar w:fldCharType="begin"/>
       </w:r>
@@ -5310,14 +5308,14 @@
       <w:pPr>
         <w:pStyle w:val="Heading2"/>
       </w:pPr>
-      <w:bookmarkStart w:id="13" w:name="_Sample_Data_Sets"/>
-      <w:bookmarkStart w:id="14" w:name="_Toc37080642"/>
+      <w:bookmarkStart w:id="12" w:name="_Sample_Data_Sets"/>
+      <w:bookmarkStart w:id="13" w:name="_Toc37080642"/>
+      <w:bookmarkEnd w:id="12"/>
+      <w:r>
+        <w:t>Sample Data Sets</w:t>
+      </w:r>
       <w:bookmarkEnd w:id="13"/>
       <w:r>
-        <w:t>Sample Data Sets</w:t>
-      </w:r>
-      <w:bookmarkEnd w:id="14"/>
-      <w:r>
         <w:fldChar w:fldCharType="begin"/>
       </w:r>
       <w:r>
@@ -5328,8 +5326,8 @@
       </w:r>
     </w:p>
     <w:p>
-      <w:bookmarkStart w:id="15" w:name="_Toc9152453"/>
-      <w:bookmarkStart w:id="16" w:name="_Toc9153385"/>
+      <w:bookmarkStart w:id="14" w:name="_Toc9152453"/>
+      <w:bookmarkStart w:id="15" w:name="_Toc9153385"/>
       <w:r>
         <w:t>Three sample data sets are provided with the software. They are automatically downloaded to your computer together with the software itself. The numbers are completely made up, and do not reflect any real data. The</w:t>
       </w:r>
@@ -5341,8 +5339,8 @@
       </w:r>
     </w:p>
     <w:p/>
+    <w:bookmarkEnd w:id="14"/>
     <w:bookmarkEnd w:id="15"/>
-    <w:bookmarkEnd w:id="16"/>
     <w:p>
       <w:pPr>
         <w:pStyle w:val="Heading3"/>
@@ -5597,8 +5595,8 @@
       <w:pPr>
         <w:pStyle w:val="Heading3"/>
       </w:pPr>
-      <w:bookmarkStart w:id="17" w:name="_Tree-Temporal_Scan_Statistic"/>
-      <w:bookmarkEnd w:id="17"/>
+      <w:bookmarkStart w:id="16" w:name="_Tree-Temporal_Scan_Statistic"/>
+      <w:bookmarkEnd w:id="16"/>
       <w:r>
         <w:t xml:space="preserve">Tree-Temporal Scan </w:t>
       </w:r>
@@ -5902,16 +5900,16 @@
       <w:pPr>
         <w:pStyle w:val="Heading1"/>
       </w:pPr>
-      <w:bookmarkStart w:id="18" w:name="_Statistical_Methodology"/>
+      <w:bookmarkStart w:id="17" w:name="_Statistical_Methodology"/>
+      <w:bookmarkEnd w:id="17"/>
+      <w:r>
+        <w:br w:type="page"/>
+      </w:r>
+      <w:bookmarkStart w:id="18" w:name="_Toc37080643"/>
+      <w:r>
+        <w:t>Statistical Methodology</w:t>
+      </w:r>
       <w:bookmarkEnd w:id="18"/>
-      <w:r>
-        <w:br w:type="page"/>
-      </w:r>
-      <w:bookmarkStart w:id="19" w:name="_Toc37080643"/>
-      <w:r>
-        <w:t>Statistical Methodology</w:t>
-      </w:r>
-      <w:bookmarkEnd w:id="19"/>
     </w:p>
     <w:p/>
     <w:p>
@@ -6008,18 +6006,18 @@
       <w:r>
         <w:t>.</w:t>
       </w:r>
-      <w:bookmarkStart w:id="20" w:name="_Tree-Structured_Variable"/>
+      <w:bookmarkStart w:id="19" w:name="_Tree-Structured_Variable"/>
+      <w:bookmarkEnd w:id="19"/>
+    </w:p>
+    <w:p>
+      <w:pPr>
+        <w:pStyle w:val="Heading2"/>
+      </w:pPr>
+      <w:bookmarkStart w:id="20" w:name="_Toc37080644"/>
+      <w:r>
+        <w:t>Tree-Structured Variable</w:t>
+      </w:r>
       <w:bookmarkEnd w:id="20"/>
-    </w:p>
-    <w:p>
-      <w:pPr>
-        <w:pStyle w:val="Heading2"/>
-      </w:pPr>
-      <w:bookmarkStart w:id="21" w:name="_Toc37080644"/>
-      <w:r>
-        <w:t>Tree-Structured Variable</w:t>
-      </w:r>
-      <w:bookmarkEnd w:id="21"/>
       <w:r>
         <w:fldChar w:fldCharType="begin"/>
       </w:r>
@@ -6390,13 +6388,13 @@
       <w:pPr>
         <w:pStyle w:val="Heading2"/>
       </w:pPr>
-      <w:bookmarkStart w:id="22" w:name="_Tree_Terminology"/>
-      <w:bookmarkStart w:id="23" w:name="_Toc37080645"/>
+      <w:bookmarkStart w:id="21" w:name="_Tree_Terminology"/>
+      <w:bookmarkStart w:id="22" w:name="_Toc37080645"/>
+      <w:bookmarkEnd w:id="21"/>
+      <w:r>
+        <w:t>Tree Terminology</w:t>
+      </w:r>
       <w:bookmarkEnd w:id="22"/>
-      <w:r>
-        <w:t>Tree Terminology</w:t>
-      </w:r>
-      <w:bookmarkEnd w:id="23"/>
       <w:r>
         <w:fldChar w:fldCharType="begin"/>
       </w:r>
@@ -6980,13 +6978,13 @@
       <w:pPr>
         <w:pStyle w:val="Heading2"/>
       </w:pPr>
-      <w:bookmarkStart w:id="24" w:name="_Tree-Based_Scan_Statistic"/>
-      <w:bookmarkStart w:id="25" w:name="_Toc37080646"/>
+      <w:bookmarkStart w:id="23" w:name="_Tree-Based_Scan_Statistic"/>
+      <w:bookmarkStart w:id="24" w:name="_Toc37080646"/>
+      <w:bookmarkEnd w:id="23"/>
+      <w:r>
+        <w:t>Tree-Based Scan Statistic</w:t>
+      </w:r>
       <w:bookmarkEnd w:id="24"/>
-      <w:r>
-        <w:t>Tree-Based Scan Statistic</w:t>
-      </w:r>
-      <w:bookmarkEnd w:id="25"/>
       <w:r>
         <w:fldChar w:fldCharType="begin"/>
       </w:r>
@@ -7232,19 +7230,19 @@
           <w:szCs w:val="30"/>
         </w:rPr>
       </w:pPr>
-      <w:bookmarkStart w:id="26" w:name="_Poisson_Model"/>
-      <w:bookmarkStart w:id="27" w:name="_Toc37080647"/>
+      <w:bookmarkStart w:id="25" w:name="_Poisson_Model"/>
+      <w:bookmarkStart w:id="26" w:name="_Toc37080647"/>
+      <w:bookmarkEnd w:id="25"/>
+      <w:r>
+        <w:t xml:space="preserve">Poisson </w:t>
+      </w:r>
+      <w:r>
+        <w:t xml:space="preserve">Probability </w:t>
+      </w:r>
+      <w:r>
+        <w:t>Model</w:t>
+      </w:r>
       <w:bookmarkEnd w:id="26"/>
-      <w:r>
-        <w:t xml:space="preserve">Poisson </w:t>
-      </w:r>
-      <w:r>
-        <w:t xml:space="preserve">Probability </w:t>
-      </w:r>
-      <w:r>
-        <w:t>Model</w:t>
-      </w:r>
-      <w:bookmarkEnd w:id="27"/>
       <w:r>
         <w:fldChar w:fldCharType="begin"/>
       </w:r>
@@ -7391,21 +7389,21 @@
       <w:pPr>
         <w:pStyle w:val="Heading2"/>
       </w:pPr>
-      <w:bookmarkStart w:id="28" w:name="_Bernoulli_Model"/>
-      <w:bookmarkStart w:id="29" w:name="_Bernoulli_Probability_Model"/>
-      <w:bookmarkStart w:id="30" w:name="_Toc37080648"/>
+      <w:bookmarkStart w:id="27" w:name="_Bernoulli_Model"/>
+      <w:bookmarkStart w:id="28" w:name="_Bernoulli_Probability_Model"/>
+      <w:bookmarkStart w:id="29" w:name="_Toc37080648"/>
+      <w:bookmarkEnd w:id="27"/>
       <w:bookmarkEnd w:id="28"/>
+      <w:r>
+        <w:t xml:space="preserve">Bernoulli </w:t>
+      </w:r>
+      <w:r>
+        <w:t xml:space="preserve">Probability </w:t>
+      </w:r>
+      <w:r>
+        <w:t>Model</w:t>
+      </w:r>
       <w:bookmarkEnd w:id="29"/>
-      <w:r>
-        <w:t xml:space="preserve">Bernoulli </w:t>
-      </w:r>
-      <w:r>
-        <w:t xml:space="preserve">Probability </w:t>
-      </w:r>
-      <w:r>
-        <w:t>Model</w:t>
-      </w:r>
-      <w:bookmarkEnd w:id="30"/>
       <w:r>
         <w:fldChar w:fldCharType="begin"/>
       </w:r>
@@ -7661,8 +7659,8 @@
       <w:pPr>
         <w:pStyle w:val="Heading2"/>
       </w:pPr>
-      <w:bookmarkStart w:id="31" w:name="_Toc37080649"/>
-      <w:bookmarkStart w:id="32" w:name="Ref_1"/>
+      <w:bookmarkStart w:id="30" w:name="_Toc37080649"/>
+      <w:bookmarkStart w:id="31" w:name="Ref_1"/>
       <w:r>
         <w:t xml:space="preserve">Purely </w:t>
       </w:r>
@@ -7672,11 +7670,11 @@
       <w:r>
         <w:t>Scan Statistic</w:t>
       </w:r>
+      <w:bookmarkEnd w:id="30"/>
+      <w:r>
+        <w:t xml:space="preserve"> </w:t>
+      </w:r>
       <w:bookmarkEnd w:id="31"/>
-      <w:r>
-        <w:t xml:space="preserve"> </w:t>
-      </w:r>
-      <w:bookmarkEnd w:id="32"/>
       <w:r>
         <w:fldChar w:fldCharType="begin"/>
       </w:r>
@@ -7898,16 +7896,16 @@
       <w:pPr>
         <w:pStyle w:val="Heading2"/>
       </w:pPr>
-      <w:bookmarkStart w:id="33" w:name="_Tree-Temporal_Model"/>
-      <w:bookmarkStart w:id="34" w:name="_Toc37080650"/>
+      <w:bookmarkStart w:id="32" w:name="_Tree-Temporal_Model"/>
+      <w:bookmarkStart w:id="33" w:name="_Toc37080650"/>
+      <w:bookmarkEnd w:id="32"/>
+      <w:r>
+        <w:t xml:space="preserve">Tree-Temporal </w:t>
+      </w:r>
+      <w:r>
+        <w:t>Scan Statistic</w:t>
+      </w:r>
       <w:bookmarkEnd w:id="33"/>
-      <w:r>
-        <w:t xml:space="preserve">Tree-Temporal </w:t>
-      </w:r>
-      <w:r>
-        <w:t>Scan Statistic</w:t>
-      </w:r>
-      <w:bookmarkEnd w:id="34"/>
       <w:r>
         <w:t xml:space="preserve"> </w:t>
       </w:r>
@@ -8081,8 +8079,8 @@
       </w:r>
     </w:p>
     <w:p>
-      <w:bookmarkStart w:id="35" w:name="_Toc9152439"/>
-      <w:bookmarkStart w:id="36" w:name="_Toc9153371"/>
+      <w:bookmarkStart w:id="34" w:name="_Toc9152439"/>
+      <w:bookmarkStart w:id="35" w:name="_Toc9153371"/>
       <w:r>
         <w:rPr>
           <w:b/>
@@ -8135,13 +8133,13 @@
       <w:pPr>
         <w:pStyle w:val="Heading2"/>
       </w:pPr>
-      <w:bookmarkStart w:id="37" w:name="_Conditional_versus_Unconditional"/>
-      <w:bookmarkStart w:id="38" w:name="_Toc37080651"/>
+      <w:bookmarkStart w:id="36" w:name="_Conditional_versus_Unconditional"/>
+      <w:bookmarkStart w:id="37" w:name="_Toc37080651"/>
+      <w:bookmarkEnd w:id="36"/>
+      <w:r>
+        <w:t>Conditional versus Unconditional Analyses</w:t>
+      </w:r>
       <w:bookmarkEnd w:id="37"/>
-      <w:r>
-        <w:t>Conditional versus Unconditional Analyses</w:t>
-      </w:r>
-      <w:bookmarkEnd w:id="38"/>
       <w:r>
         <w:fldChar w:fldCharType="begin"/>
       </w:r>
@@ -8310,13 +8308,13 @@
       <w:pPr>
         <w:pStyle w:val="Heading2"/>
       </w:pPr>
-      <w:bookmarkStart w:id="39" w:name="_Toc37080652"/>
+      <w:bookmarkStart w:id="38" w:name="_Toc37080652"/>
+      <w:bookmarkEnd w:id="34"/>
       <w:bookmarkEnd w:id="35"/>
-      <w:bookmarkEnd w:id="36"/>
       <w:r>
         <w:t>Secondary Clusters</w:t>
       </w:r>
-      <w:bookmarkEnd w:id="39"/>
+      <w:bookmarkEnd w:id="38"/>
       <w:r>
         <w:fldChar w:fldCharType="begin"/>
       </w:r>
@@ -8409,21 +8407,21 @@
       <w:pPr>
         <w:pStyle w:val="Heading1"/>
       </w:pPr>
-      <w:bookmarkStart w:id="40" w:name="_Toc37080653"/>
+      <w:bookmarkStart w:id="39" w:name="_Toc37080653"/>
       <w:r>
         <w:t>Comparison with Other Methods</w:t>
       </w:r>
+      <w:bookmarkEnd w:id="39"/>
+    </w:p>
+    <w:p>
+      <w:pPr>
+        <w:pStyle w:val="Heading2"/>
+      </w:pPr>
+      <w:bookmarkStart w:id="40" w:name="_Toc37080654"/>
+      <w:r>
+        <w:t>Other Scan Statistics</w:t>
+      </w:r>
       <w:bookmarkEnd w:id="40"/>
-    </w:p>
-    <w:p>
-      <w:pPr>
-        <w:pStyle w:val="Heading2"/>
-      </w:pPr>
-      <w:bookmarkStart w:id="41" w:name="_Toc37080654"/>
-      <w:r>
-        <w:t>Other Scan Statistics</w:t>
-      </w:r>
-      <w:bookmarkEnd w:id="41"/>
     </w:p>
     <w:p>
       <w:r>
@@ -8532,13 +8530,13 @@
       <w:pPr>
         <w:pStyle w:val="Heading2"/>
       </w:pPr>
-      <w:bookmarkStart w:id="42" w:name="_Toc37080655"/>
-      <w:bookmarkStart w:id="43" w:name="_Toc9152445"/>
-      <w:bookmarkStart w:id="44" w:name="_Toc9153377"/>
+      <w:bookmarkStart w:id="41" w:name="_Toc37080655"/>
+      <w:bookmarkStart w:id="42" w:name="_Toc9152445"/>
+      <w:bookmarkStart w:id="43" w:name="_Toc9153377"/>
       <w:r>
         <w:t>Classification and Regression Trees (CART)</w:t>
       </w:r>
-      <w:bookmarkEnd w:id="42"/>
+      <w:bookmarkEnd w:id="41"/>
       <w:r>
         <w:fldChar w:fldCharType="begin"/>
       </w:r>
@@ -8600,44 +8598,44 @@
           <w:szCs w:val="48"/>
         </w:rPr>
       </w:pPr>
-      <w:bookmarkStart w:id="45" w:name="_Input_Data"/>
+      <w:bookmarkStart w:id="44" w:name="_Input_Data"/>
+      <w:bookmarkEnd w:id="42"/>
       <w:bookmarkEnd w:id="43"/>
       <w:bookmarkEnd w:id="44"/>
+      <w:r>
+        <w:br w:type="page"/>
+      </w:r>
+    </w:p>
+    <w:p>
+      <w:pPr>
+        <w:pStyle w:val="Heading1"/>
+      </w:pPr>
+      <w:bookmarkStart w:id="45" w:name="_Toc37080656"/>
+      <w:r>
+        <w:t>Input Data</w:t>
+      </w:r>
       <w:bookmarkEnd w:id="45"/>
       <w:r>
-        <w:br w:type="page"/>
-      </w:r>
-    </w:p>
-    <w:p>
-      <w:pPr>
-        <w:pStyle w:val="Heading1"/>
-      </w:pPr>
-      <w:bookmarkStart w:id="46" w:name="_Toc37080656"/>
-      <w:r>
-        <w:t>Input Data</w:t>
-      </w:r>
+        <w:fldChar w:fldCharType="begin"/>
+      </w:r>
+      <w:r>
+        <w:instrText>xe "Input Data"</w:instrText>
+      </w:r>
+      <w:r>
+        <w:fldChar w:fldCharType="end"/>
+      </w:r>
+    </w:p>
+    <w:p>
+      <w:pPr>
+        <w:pStyle w:val="Heading2"/>
+      </w:pPr>
+      <w:bookmarkStart w:id="46" w:name="_Data_Requirements"/>
+      <w:bookmarkStart w:id="47" w:name="_Toc37080657"/>
       <w:bookmarkEnd w:id="46"/>
       <w:r>
-        <w:fldChar w:fldCharType="begin"/>
-      </w:r>
-      <w:r>
-        <w:instrText>xe "Input Data"</w:instrText>
-      </w:r>
-      <w:r>
-        <w:fldChar w:fldCharType="end"/>
-      </w:r>
-    </w:p>
-    <w:p>
-      <w:pPr>
-        <w:pStyle w:val="Heading2"/>
-      </w:pPr>
-      <w:bookmarkStart w:id="47" w:name="_Data_Requirements"/>
-      <w:bookmarkStart w:id="48" w:name="_Toc37080657"/>
+        <w:t>Data Requirements</w:t>
+      </w:r>
       <w:bookmarkEnd w:id="47"/>
-      <w:r>
-        <w:t>Data Requirements</w:t>
-      </w:r>
-      <w:bookmarkEnd w:id="48"/>
       <w:r>
         <w:fldChar w:fldCharType="begin"/>
       </w:r>
@@ -8840,13 +8838,13 @@
       <w:pPr>
         <w:pStyle w:val="Heading2"/>
       </w:pPr>
-      <w:bookmarkStart w:id="49" w:name="_Tree_File"/>
-      <w:bookmarkStart w:id="50" w:name="_Toc37080658"/>
+      <w:bookmarkStart w:id="48" w:name="_Tree_File"/>
+      <w:bookmarkStart w:id="49" w:name="_Toc37080658"/>
+      <w:bookmarkEnd w:id="48"/>
+      <w:r>
+        <w:t>Tree File</w:t>
+      </w:r>
       <w:bookmarkEnd w:id="49"/>
-      <w:r>
-        <w:t>Tree File</w:t>
-      </w:r>
-      <w:bookmarkEnd w:id="50"/>
       <w:r>
         <w:fldChar w:fldCharType="begin"/>
       </w:r>
@@ -9028,15 +9026,15 @@
       <w:pPr>
         <w:pStyle w:val="Heading2"/>
       </w:pPr>
-      <w:bookmarkStart w:id="51" w:name="_Case_File"/>
-      <w:bookmarkStart w:id="52" w:name="_Count_File"/>
-      <w:bookmarkStart w:id="53" w:name="_Toc37080659"/>
+      <w:bookmarkStart w:id="50" w:name="_Case_File"/>
+      <w:bookmarkStart w:id="51" w:name="_Count_File"/>
+      <w:bookmarkStart w:id="52" w:name="_Toc37080659"/>
+      <w:bookmarkEnd w:id="50"/>
       <w:bookmarkEnd w:id="51"/>
+      <w:r>
+        <w:t>Count File</w:t>
+      </w:r>
       <w:bookmarkEnd w:id="52"/>
-      <w:r>
-        <w:t>Count File</w:t>
-      </w:r>
-      <w:bookmarkEnd w:id="53"/>
       <w:r>
         <w:fldChar w:fldCharType="begin"/>
       </w:r>
@@ -9635,13 +9633,13 @@
       <w:pPr>
         <w:pStyle w:val="Heading2"/>
       </w:pPr>
-      <w:bookmarkStart w:id="54" w:name="_Control_File"/>
-      <w:bookmarkStart w:id="55" w:name="_Toc37080660"/>
+      <w:bookmarkStart w:id="53" w:name="_Control_File"/>
+      <w:bookmarkStart w:id="54" w:name="_Toc37080660"/>
+      <w:bookmarkEnd w:id="53"/>
+      <w:r>
+        <w:t>Control File</w:t>
+      </w:r>
       <w:bookmarkEnd w:id="54"/>
-      <w:r>
-        <w:t>Control File</w:t>
-      </w:r>
-      <w:bookmarkEnd w:id="55"/>
       <w:r>
         <w:fldChar w:fldCharType="begin"/>
       </w:r>
@@ -9927,23 +9925,23 @@
           <w:szCs w:val="32"/>
         </w:rPr>
       </w:pPr>
-      <w:bookmarkStart w:id="56" w:name="_Population_File"/>
-      <w:bookmarkStart w:id="57" w:name="_Cut_File"/>
+      <w:bookmarkStart w:id="55" w:name="_Population_File"/>
+      <w:bookmarkStart w:id="56" w:name="_Cut_File"/>
+      <w:bookmarkEnd w:id="55"/>
       <w:bookmarkEnd w:id="56"/>
+      <w:r>
+        <w:br w:type="page"/>
+      </w:r>
+    </w:p>
+    <w:p>
+      <w:pPr>
+        <w:pStyle w:val="Heading2"/>
+      </w:pPr>
+      <w:bookmarkStart w:id="57" w:name="_Toc37080661"/>
+      <w:r>
+        <w:t>Cut File</w:t>
+      </w:r>
       <w:bookmarkEnd w:id="57"/>
-      <w:r>
-        <w:br w:type="page"/>
-      </w:r>
-    </w:p>
-    <w:p>
-      <w:pPr>
-        <w:pStyle w:val="Heading2"/>
-      </w:pPr>
-      <w:bookmarkStart w:id="58" w:name="_Toc37080661"/>
-      <w:r>
-        <w:t>Cut File</w:t>
-      </w:r>
-      <w:bookmarkEnd w:id="58"/>
       <w:r>
         <w:fldChar w:fldCharType="begin"/>
       </w:r>
@@ -10381,13 +10379,13 @@
       <w:pPr>
         <w:pStyle w:val="Heading2"/>
       </w:pPr>
-      <w:bookmarkStart w:id="59" w:name="_TreeScan_Import_Wizard"/>
-      <w:bookmarkStart w:id="60" w:name="_Toc37080662"/>
+      <w:bookmarkStart w:id="58" w:name="_TreeScan_Import_Wizard"/>
+      <w:bookmarkStart w:id="59" w:name="_Toc37080662"/>
+      <w:bookmarkEnd w:id="58"/>
+      <w:r>
+        <w:t>TreeScan Import Wizard</w:t>
+      </w:r>
       <w:bookmarkEnd w:id="59"/>
-      <w:r>
-        <w:t>TreeScan Import Wizard</w:t>
-      </w:r>
-      <w:bookmarkEnd w:id="60"/>
       <w:r>
         <w:fldChar w:fldCharType="begin"/>
       </w:r>
@@ -10800,13 +10798,13 @@
       <w:pPr>
         <w:pStyle w:val="Heading2"/>
       </w:pPr>
-      <w:bookmarkStart w:id="61" w:name="_TreeScan_File_Format"/>
-      <w:bookmarkStart w:id="62" w:name="_Toc37080663"/>
+      <w:bookmarkStart w:id="60" w:name="_TreeScan_File_Format"/>
+      <w:bookmarkStart w:id="61" w:name="_Toc37080663"/>
+      <w:bookmarkEnd w:id="60"/>
+      <w:r>
+        <w:t>TreeScan File Format</w:t>
+      </w:r>
       <w:bookmarkEnd w:id="61"/>
-      <w:r>
-        <w:t>TreeScan File Format</w:t>
-      </w:r>
-      <w:bookmarkEnd w:id="62"/>
       <w:r>
         <w:fldChar w:fldCharType="begin"/>
       </w:r>
@@ -11435,16 +11433,16 @@
       <w:pPr>
         <w:pStyle w:val="Heading1"/>
       </w:pPr>
-      <w:bookmarkStart w:id="63" w:name="_Basic_TreeScan_Features"/>
+      <w:bookmarkStart w:id="62" w:name="_Basic_TreeScan_Features"/>
+      <w:bookmarkEnd w:id="62"/>
+      <w:r>
+        <w:br w:type="page"/>
+      </w:r>
+      <w:bookmarkStart w:id="63" w:name="_Toc37080664"/>
+      <w:r>
+        <w:t>Basic TreeScan Features</w:t>
+      </w:r>
       <w:bookmarkEnd w:id="63"/>
-      <w:r>
-        <w:br w:type="page"/>
-      </w:r>
-      <w:bookmarkStart w:id="64" w:name="_Toc37080664"/>
-      <w:r>
-        <w:t>Basic TreeScan Features</w:t>
-      </w:r>
-      <w:bookmarkEnd w:id="64"/>
       <w:r>
         <w:fldChar w:fldCharType="begin"/>
       </w:r>
@@ -11564,21 +11562,21 @@
       <w:pPr>
         <w:pStyle w:val="Heading2"/>
       </w:pPr>
-      <w:bookmarkStart w:id="65" w:name="_Input_Tab"/>
-      <w:bookmarkStart w:id="66" w:name="_Tree_File_Name"/>
-      <w:bookmarkStart w:id="67" w:name="_Case_File_Name"/>
-      <w:bookmarkStart w:id="68" w:name="_Population_File_Name"/>
-      <w:bookmarkStart w:id="69" w:name="_Analysis_Tab"/>
-      <w:bookmarkStart w:id="70" w:name="_Toc37080665"/>
+      <w:bookmarkStart w:id="64" w:name="_Input_Tab"/>
+      <w:bookmarkStart w:id="65" w:name="_Tree_File_Name"/>
+      <w:bookmarkStart w:id="66" w:name="_Case_File_Name"/>
+      <w:bookmarkStart w:id="67" w:name="_Population_File_Name"/>
+      <w:bookmarkStart w:id="68" w:name="_Analysis_Tab"/>
+      <w:bookmarkStart w:id="69" w:name="_Toc37080665"/>
+      <w:bookmarkEnd w:id="64"/>
       <w:bookmarkEnd w:id="65"/>
       <w:bookmarkEnd w:id="66"/>
       <w:bookmarkEnd w:id="67"/>
       <w:bookmarkEnd w:id="68"/>
+      <w:r>
+        <w:t>Analysis Tab</w:t>
+      </w:r>
       <w:bookmarkEnd w:id="69"/>
-      <w:r>
-        <w:t>Analysis Tab</w:t>
-      </w:r>
-      <w:bookmarkEnd w:id="70"/>
       <w:r>
         <w:fldChar w:fldCharType="begin"/>
       </w:r>
@@ -11647,8 +11645,8 @@
       <w:r>
         <w:t>Analysis Tab Dialog Box</w:t>
       </w:r>
-      <w:bookmarkStart w:id="71" w:name="_Toc9152466"/>
-      <w:bookmarkStart w:id="72" w:name="_Toc9153397"/>
+      <w:bookmarkStart w:id="70" w:name="_Toc9152466"/>
+      <w:bookmarkStart w:id="71" w:name="_Toc9153397"/>
     </w:p>
     <w:p>
       <w:r>
@@ -11667,8 +11665,8 @@
         <w:t>features are available by clicking on the Advanced button in the lower right corner.</w:t>
       </w:r>
     </w:p>
+    <w:bookmarkEnd w:id="70"/>
     <w:bookmarkEnd w:id="71"/>
-    <w:bookmarkEnd w:id="72"/>
     <w:p>
       <w:pPr>
         <w:pStyle w:val="Heading3"/>
@@ -12264,13 +12262,13 @@
       <w:pPr>
         <w:pStyle w:val="Heading2"/>
       </w:pPr>
-      <w:bookmarkStart w:id="73" w:name="_Output_Tab"/>
-      <w:bookmarkStart w:id="74" w:name="_Toc37080666"/>
+      <w:bookmarkStart w:id="72" w:name="_Output_Tab"/>
+      <w:bookmarkStart w:id="73" w:name="_Toc37080666"/>
+      <w:bookmarkEnd w:id="72"/>
+      <w:r>
+        <w:t>Input Tab</w:t>
+      </w:r>
       <w:bookmarkEnd w:id="73"/>
-      <w:r>
-        <w:t>Input Tab</w:t>
-      </w:r>
-      <w:bookmarkEnd w:id="74"/>
       <w:r>
         <w:fldChar w:fldCharType="begin"/>
       </w:r>
@@ -12897,11 +12895,11 @@
         </w:rPr>
         <w:br w:type="page"/>
       </w:r>
-      <w:bookmarkStart w:id="75" w:name="_Toc37080667"/>
+      <w:bookmarkStart w:id="74" w:name="_Toc37080667"/>
       <w:r>
         <w:t>Output Tab</w:t>
       </w:r>
-      <w:bookmarkEnd w:id="75"/>
+      <w:bookmarkEnd w:id="74"/>
       <w:r>
         <w:fldChar w:fldCharType="begin"/>
       </w:r>
@@ -13001,8 +12999,8 @@
       <w:pPr>
         <w:pStyle w:val="Heading3"/>
       </w:pPr>
-      <w:bookmarkStart w:id="76" w:name="_Toc9152481"/>
-      <w:bookmarkStart w:id="77" w:name="_Toc9153412"/>
+      <w:bookmarkStart w:id="75" w:name="_Toc9152481"/>
+      <w:bookmarkStart w:id="76" w:name="_Toc9153412"/>
       <w:r>
         <w:t>Text Output Format</w:t>
       </w:r>
@@ -13072,8 +13070,8 @@
         <w:t xml:space="preserve"> If you specify the name of a file that already exists, the old file will be overwritten and lost.</w:t>
       </w:r>
     </w:p>
+    <w:bookmarkEnd w:id="75"/>
     <w:bookmarkEnd w:id="76"/>
-    <w:bookmarkEnd w:id="77"/>
     <w:p>
       <w:pPr>
         <w:pStyle w:val="Heading3"/>
@@ -13251,19 +13249,19 @@
       <w:pPr>
         <w:pStyle w:val="Heading1"/>
       </w:pPr>
-      <w:bookmarkStart w:id="78" w:name="_Advanced_Features"/>
+      <w:bookmarkStart w:id="77" w:name="_Advanced_Features"/>
+      <w:bookmarkEnd w:id="77"/>
+      <w:r>
+        <w:rPr>
+          <w:rFonts w:ascii="Calibri" w:hAnsi="Calibri"/>
+        </w:rPr>
+        <w:br w:type="page"/>
+      </w:r>
+      <w:bookmarkStart w:id="78" w:name="_Toc37080668"/>
+      <w:r>
+        <w:t>Advanced Features</w:t>
+      </w:r>
       <w:bookmarkEnd w:id="78"/>
-      <w:r>
-        <w:rPr>
-          <w:rFonts w:ascii="Calibri" w:hAnsi="Calibri"/>
-        </w:rPr>
-        <w:br w:type="page"/>
-      </w:r>
-      <w:bookmarkStart w:id="79" w:name="_Toc37080668"/>
-      <w:r>
-        <w:t>Advanced Features</w:t>
-      </w:r>
-      <w:bookmarkEnd w:id="79"/>
       <w:r>
         <w:fldChar w:fldCharType="begin"/>
       </w:r>
@@ -13371,14 +13369,14 @@
       <w:pPr>
         <w:pStyle w:val="Heading2"/>
       </w:pPr>
-      <w:bookmarkStart w:id="80" w:name="_Toc37080669"/>
+      <w:bookmarkStart w:id="79" w:name="_Toc37080669"/>
       <w:r>
         <w:t>Temporal Window</w:t>
       </w:r>
       <w:r>
         <w:t xml:space="preserve"> Tab</w:t>
       </w:r>
-      <w:bookmarkEnd w:id="80"/>
+      <w:bookmarkEnd w:id="79"/>
       <w:r>
         <w:fldChar w:fldCharType="begin"/>
       </w:r>
@@ -13398,10 +13396,10 @@
           <w:noProof/>
         </w:rPr>
         <w:drawing>
-          <wp:inline distT="0" distB="0" distL="0" distR="0" wp14:anchorId="4C2FEB53" wp14:editId="4C759F35">
-            <wp:extent cx="5133975" cy="3938242"/>
-            <wp:effectExtent l="0" t="0" r="0" b="5715"/>
-            <wp:docPr id="28" name="Picture 28" descr="First Advanced Tab under Analysis.&#10;Select maximum temporal size and minimum temporal window.&#10;&#10;Set Defaults and Close buttons are on the bottom right." title="Temporal Window Tab "/>
+          <wp:inline distT="0" distB="0" distL="0" distR="0" wp14:anchorId="7D05F79D" wp14:editId="16913E97">
+            <wp:extent cx="5943600" cy="4554220"/>
+            <wp:effectExtent l="0" t="0" r="0" b="0"/>
+            <wp:docPr id="4" name="Picture 4" descr="The Temporal Window Tab is the first Advanced Tab under Analysis.&#10;Select maximum temporal size and minimum temporal window.&#10;&#10;Set Defaults and Close buttons are on the bottom right." title="Temporal Window Tab"/>
             <wp:cNvGraphicFramePr>
               <a:graphicFrameLocks xmlns:a="http://schemas.openxmlformats.org/drawingml/2006/main" noChangeAspect="1"/>
             </wp:cNvGraphicFramePr>
@@ -13409,7 +13407,7 @@
               <a:graphicData uri="http://schemas.openxmlformats.org/drawingml/2006/picture">
                 <pic:pic xmlns:pic="http://schemas.openxmlformats.org/drawingml/2006/picture">
                   <pic:nvPicPr>
-                    <pic:cNvPr id="28" name="Temporal Window Tab.jpg"/>
+                    <pic:cNvPr id="4" name="Temporal Window Tab.jpg"/>
                     <pic:cNvPicPr/>
                   </pic:nvPicPr>
                   <pic:blipFill>
@@ -13427,7 +13425,7 @@
                   <pic:spPr>
                     <a:xfrm>
                       <a:off x="0" y="0"/>
-                      <a:ext cx="5169015" cy="3965121"/>
+                      <a:ext cx="5943600" cy="4554220"/>
                     </a:xfrm>
                     <a:prstGeom prst="rect">
                       <a:avLst/>
@@ -13658,14 +13656,14 @@
       <w:pPr>
         <w:pStyle w:val="Heading2"/>
       </w:pPr>
-      <w:bookmarkStart w:id="81" w:name="_Toc37080670"/>
+      <w:bookmarkStart w:id="80" w:name="_Toc37080670"/>
       <w:r>
         <w:t>Adjustments</w:t>
       </w:r>
       <w:r>
         <w:t xml:space="preserve"> Tab</w:t>
       </w:r>
-      <w:bookmarkEnd w:id="81"/>
+      <w:bookmarkEnd w:id="80"/>
       <w:r>
         <w:fldChar w:fldCharType="begin"/>
       </w:r>
@@ -13680,15 +13678,16 @@
       <w:pPr>
         <w:pStyle w:val="Caption1"/>
       </w:pPr>
+      <w:bookmarkStart w:id="81" w:name="_GoBack"/>
       <w:r>
         <w:rPr>
           <w:noProof/>
         </w:rPr>
         <w:drawing>
-          <wp:inline distT="0" distB="0" distL="0" distR="0" wp14:anchorId="3BF40BFD" wp14:editId="3A8E935E">
-            <wp:extent cx="4822846" cy="3695700"/>
-            <wp:effectExtent l="0" t="0" r="0" b="0"/>
-            <wp:docPr id="9" name="Picture 9" descr="Adjustments Tab in second tab Advanced Analysis&#10;&#10;Check box to perform day of week adjustments &#10;Checkbox to apply range exclusions and field to enter them&#10;&#10;Set Defaults and Close buttons are on the bottom right." title="Adjustments Tab in Advanced Analysis"/>
+          <wp:inline distT="0" distB="0" distL="0" distR="0" wp14:anchorId="0D6FDFC8" wp14:editId="48FFCE3B">
+            <wp:extent cx="5943600" cy="4550410"/>
+            <wp:effectExtent l="0" t="0" r="0" b="2540"/>
+            <wp:docPr id="5" name="Picture 5" descr="Adjustments Tab is the second tab on Advanced Analysis window.&#10;&#10;Check box to perform day of week adjustments &#10;Checkbox to apply range exclusions and field to enter them&#10;&#10;Set Defaults and Close buttons are on the bottom right." title="Adjustments Tab"/>
             <wp:cNvGraphicFramePr>
               <a:graphicFrameLocks xmlns:a="http://schemas.openxmlformats.org/drawingml/2006/main" noChangeAspect="1"/>
             </wp:cNvGraphicFramePr>
@@ -13696,7 +13695,7 @@
               <a:graphicData uri="http://schemas.openxmlformats.org/drawingml/2006/picture">
                 <pic:pic xmlns:pic="http://schemas.openxmlformats.org/drawingml/2006/picture">
                   <pic:nvPicPr>
-                    <pic:cNvPr id="9" name="Adjustments Tab Dialog Box.jpg"/>
+                    <pic:cNvPr id="5" name="Adjustment Tab.jpg"/>
                     <pic:cNvPicPr/>
                   </pic:nvPicPr>
                   <pic:blipFill>
@@ -13714,7 +13713,7 @@
                   <pic:spPr>
                     <a:xfrm>
                       <a:off x="0" y="0"/>
-                      <a:ext cx="4848803" cy="3715591"/>
+                      <a:ext cx="5943600" cy="4550410"/>
                     </a:xfrm>
                     <a:prstGeom prst="rect">
                       <a:avLst/>
@@ -13726,6 +13725,7 @@
           </wp:inline>
         </w:drawing>
       </w:r>
+      <w:bookmarkEnd w:id="81"/>
     </w:p>
     <w:p>
       <w:pPr>
@@ -25545,7 +25545,7 @@
       <w:rPr>
         <w:noProof/>
       </w:rPr>
-      <w:t>59</w:t>
+      <w:t>31</w:t>
     </w:r>
     <w:r>
       <w:rPr>
@@ -32680,7 +32680,7 @@
 </file>
 
 <file path=customXml/itemProps1.xml><?xml version="1.0" encoding="utf-8"?>
-<ds:datastoreItem xmlns:ds="http://schemas.openxmlformats.org/officeDocument/2006/customXml" ds:itemID="{A76F4B25-ADCC-4669-BE87-C71006EC35B0}">
+<ds:datastoreItem xmlns:ds="http://schemas.openxmlformats.org/officeDocument/2006/customXml" ds:itemID="{22D6CCF4-7B81-4119-86D2-C54646182556}">
   <ds:schemaRefs>
     <ds:schemaRef ds:uri="http://schemas.openxmlformats.org/officeDocument/2006/bibliography"/>
   </ds:schemaRefs>

</xml_diff>

<commit_message>
#142 - version history and user guide updates
</commit_message>
<xml_diff>
--- a/documents/TreeScan User Guide .docx
+++ b/documents/TreeScan User Guide .docx
@@ -1,6 +1,6 @@
 
 <file path=word/document.xml><?xml version="1.0" encoding="utf-8"?>
-<w:document xmlns:wpc="http://schemas.microsoft.com/office/word/2010/wordprocessingCanvas" xmlns:mc="http://schemas.openxmlformats.org/markup-compatibility/2006" xmlns:o="urn:schemas-microsoft-com:office:office" xmlns:r="http://schemas.openxmlformats.org/officeDocument/2006/relationships" xmlns:m="http://schemas.openxmlformats.org/officeDocument/2006/math" xmlns:v="urn:schemas-microsoft-com:vml" xmlns:wp14="http://schemas.microsoft.com/office/word/2010/wordprocessingDrawing" xmlns:wp="http://schemas.openxmlformats.org/drawingml/2006/wordprocessingDrawing" xmlns:w10="urn:schemas-microsoft-com:office:word" xmlns:w="http://schemas.openxmlformats.org/wordprocessingml/2006/main" xmlns:w14="http://schemas.microsoft.com/office/word/2010/wordml" xmlns:w15="http://schemas.microsoft.com/office/word/2012/wordml" xmlns:wpg="http://schemas.microsoft.com/office/word/2010/wordprocessingGroup" xmlns:wpi="http://schemas.microsoft.com/office/word/2010/wordprocessingInk" xmlns:wne="http://schemas.microsoft.com/office/word/2006/wordml" xmlns:wps="http://schemas.microsoft.com/office/word/2010/wordprocessingShape" mc:Ignorable="w14 w15 wp14">
+<w:document xmlns:wpc="http://schemas.microsoft.com/office/word/2010/wordprocessingCanvas" xmlns:cx="http://schemas.microsoft.com/office/drawing/2014/chartex" xmlns:cx1="http://schemas.microsoft.com/office/drawing/2015/9/8/chartex" xmlns:cx2="http://schemas.microsoft.com/office/drawing/2015/10/21/chartex" xmlns:cx3="http://schemas.microsoft.com/office/drawing/2016/5/9/chartex" xmlns:cx4="http://schemas.microsoft.com/office/drawing/2016/5/10/chartex" xmlns:cx5="http://schemas.microsoft.com/office/drawing/2016/5/11/chartex" xmlns:cx6="http://schemas.microsoft.com/office/drawing/2016/5/12/chartex" xmlns:cx7="http://schemas.microsoft.com/office/drawing/2016/5/13/chartex" xmlns:cx8="http://schemas.microsoft.com/office/drawing/2016/5/14/chartex" xmlns:mc="http://schemas.openxmlformats.org/markup-compatibility/2006" xmlns:aink="http://schemas.microsoft.com/office/drawing/2016/ink" xmlns:am3d="http://schemas.microsoft.com/office/drawing/2017/model3d" xmlns:o="urn:schemas-microsoft-com:office:office" xmlns:r="http://schemas.openxmlformats.org/officeDocument/2006/relationships" xmlns:m="http://schemas.openxmlformats.org/officeDocument/2006/math" xmlns:v="urn:schemas-microsoft-com:vml" xmlns:wp14="http://schemas.microsoft.com/office/word/2010/wordprocessingDrawing" xmlns:wp="http://schemas.openxmlformats.org/drawingml/2006/wordprocessingDrawing" xmlns:w10="urn:schemas-microsoft-com:office:word" xmlns:w="http://schemas.openxmlformats.org/wordprocessingml/2006/main" xmlns:w14="http://schemas.microsoft.com/office/word/2010/wordml" xmlns:w15="http://schemas.microsoft.com/office/word/2012/wordml" xmlns:w16cex="http://schemas.microsoft.com/office/word/2018/wordml/cex" xmlns:w16cid="http://schemas.microsoft.com/office/word/2016/wordml/cid" xmlns:w16="http://schemas.microsoft.com/office/word/2018/wordml" xmlns:w16sdtdh="http://schemas.microsoft.com/office/word/2020/wordml/sdtdatahash" xmlns:w16se="http://schemas.microsoft.com/office/word/2015/wordml/symex" xmlns:wpg="http://schemas.microsoft.com/office/word/2010/wordprocessingGroup" xmlns:wpi="http://schemas.microsoft.com/office/word/2010/wordprocessingInk" xmlns:wne="http://schemas.microsoft.com/office/word/2006/wordml" xmlns:wps="http://schemas.microsoft.com/office/word/2010/wordprocessingShape" mc:Ignorable="w14 w15 w16se w16cid w16 w16cex w16sdtdh wp14">
   <w:body>
     <w:p>
       <w:pPr>
@@ -226,6 +226,12 @@
       <w:pPr>
         <w:pStyle w:val="versionnumber"/>
         <w:sectPr>
+          <w:headerReference w:type="even" r:id="rId10"/>
+          <w:headerReference w:type="default" r:id="rId11"/>
+          <w:footerReference w:type="even" r:id="rId12"/>
+          <w:footerReference w:type="default" r:id="rId13"/>
+          <w:headerReference w:type="first" r:id="rId14"/>
+          <w:footerReference w:type="first" r:id="rId15"/>
           <w:pgSz w:w="12240" w:h="15840"/>
           <w:pgMar w:top="1440" w:right="1800" w:bottom="1440" w:left="1800" w:header="720" w:footer="720" w:gutter="0"/>
           <w:cols w:space="720"/>
@@ -4537,8 +4543,8 @@
     <w:p>
       <w:pPr>
         <w:sectPr>
-          <w:headerReference w:type="default" r:id="rId10"/>
-          <w:footerReference w:type="default" r:id="rId11"/>
+          <w:headerReference w:type="default" r:id="rId16"/>
+          <w:footerReference w:type="default" r:id="rId17"/>
           <w:pgSz w:w="12240" w:h="15840"/>
           <w:pgMar w:top="1260" w:right="1800" w:bottom="1440" w:left="1800" w:header="360" w:footer="792" w:gutter="0"/>
           <w:cols w:space="720"/>
@@ -4557,6 +4563,7 @@
       </w:r>
       <w:bookmarkStart w:id="3" w:name="_Toc37080637"/>
       <w:r>
+        <w:lastRenderedPageBreak/>
         <w:t>Introduction</w:t>
       </w:r>
       <w:bookmarkEnd w:id="3"/>
@@ -4733,6 +4740,7 @@
         <w:pStyle w:val="Heading3"/>
       </w:pPr>
       <w:r>
+        <w:lastRenderedPageBreak/>
         <w:t>Multiple Testing</w:t>
       </w:r>
       <w:r>
@@ -4863,7 +4871,7 @@
       <w:r>
         <w:t xml:space="preserve">eb site at: </w:t>
       </w:r>
-      <w:hyperlink r:id="rId12" w:history="1">
+      <w:hyperlink r:id="rId18" w:history="1">
         <w:r>
           <w:rPr>
             <w:rStyle w:val="Hyperlink"/>
@@ -5050,7 +5058,7 @@
                     </pic:cNvPicPr>
                   </pic:nvPicPr>
                   <pic:blipFill>
-                    <a:blip r:embed="rId13" cstate="print"/>
+                    <a:blip r:embed="rId19" cstate="print"/>
                     <a:srcRect/>
                     <a:stretch>
                       <a:fillRect/>
@@ -5140,6 +5148,7 @@
       <w:bookmarkStart w:id="11" w:name="_Toc37080641"/>
       <w:bookmarkEnd w:id="10"/>
       <w:r>
+        <w:lastRenderedPageBreak/>
         <w:t>Help System</w:t>
       </w:r>
       <w:bookmarkEnd w:id="11"/>
@@ -5169,7 +5178,7 @@
       <w:r>
         <w:t>The TreeScan User Guide in PDF format, which you are currently reading, located in the same folder as the TreeScan executable. It can also be obtained from the TreeScan web site (</w:t>
       </w:r>
-      <w:hyperlink r:id="rId14" w:history="1">
+      <w:hyperlink r:id="rId20" w:history="1">
         <w:r>
           <w:rPr>
             <w:rStyle w:val="Hyperlink"/>
@@ -5232,7 +5241,7 @@
       <w:r>
         <w:t>These papers are listed in the TreeScan bibliography, which can be found both at the end of this User Guide and on the web (</w:t>
       </w:r>
-      <w:hyperlink r:id="rId15" w:history="1">
+      <w:hyperlink r:id="rId21" w:history="1">
         <w:r>
           <w:rPr>
             <w:rStyle w:val="Hyperlink"/>
@@ -5476,6 +5485,7 @@
         <w:pStyle w:val="Heading3"/>
       </w:pPr>
       <w:r>
+        <w:lastRenderedPageBreak/>
         <w:t xml:space="preserve">Tree Scan Statistic, </w:t>
       </w:r>
       <w:r>
@@ -5907,6 +5917,7 @@
       </w:r>
       <w:bookmarkStart w:id="18" w:name="_Toc37080643"/>
       <w:r>
+        <w:lastRenderedPageBreak/>
         <w:t>Statistical Methodology</w:t>
       </w:r>
       <w:bookmarkEnd w:id="18"/>
@@ -6164,7 +6175,7 @@
                     </pic:cNvPicPr>
                   </pic:nvPicPr>
                   <pic:blipFill>
-                    <a:blip r:embed="rId16" cstate="print"/>
+                    <a:blip r:embed="rId22" cstate="print"/>
                     <a:srcRect/>
                     <a:stretch>
                       <a:fillRect/>
@@ -6312,7 +6323,11 @@
         <w:t xml:space="preserve">The </w:t>
       </w:r>
       <w:r>
-        <w:t xml:space="preserve">tree will then consist of all occupations of interest with closely related occupations close to each other on the tree. For example, elementary school teachers and high school teacher may be close to each other on one branch of the tree, while coal miner and iron ore miners may be close to each other on another branch of the tree. </w:t>
+        <w:t xml:space="preserve">tree will then consist of all occupations of interest with closely related occupations close to each other on the tree. For example, elementary school teachers and high school teacher </w:t>
+      </w:r>
+      <w:r>
+        <w:lastRenderedPageBreak/>
+        <w:t xml:space="preserve">may be close to each other on one branch of the tree, while coal miner and iron ore miners may be close to each other on another branch of the tree. </w:t>
       </w:r>
     </w:p>
     <w:p>
@@ -6828,6 +6843,7 @@
         <w:rPr>
           <w:b/>
         </w:rPr>
+        <w:lastRenderedPageBreak/>
         <w:t>Cut</w:t>
       </w:r>
       <w:r>
@@ -7136,6 +7152,7 @@
     </w:p>
     <w:p>
       <w:r>
+        <w:lastRenderedPageBreak/>
         <w:t xml:space="preserve">The Monte Carlo p-value is calculated as p=R/(S+1), where R is the rank of the maximum LLR from the real data compared to the random data sets and S is the number of simulated Monte Carlo replications. In order for </w:t>
       </w:r>
       <w:r>
@@ -10432,7 +10449,7 @@
                     </pic:cNvPicPr>
                   </pic:nvPicPr>
                   <pic:blipFill>
-                    <a:blip r:embed="rId17" cstate="print"/>
+                    <a:blip r:embed="rId23" cstate="print"/>
                     <a:srcRect/>
                     <a:stretch>
                       <a:fillRect/>
@@ -11611,7 +11628,7 @@
                     <pic:cNvPicPr/>
                   </pic:nvPicPr>
                   <pic:blipFill>
-                    <a:blip r:embed="rId18" cstate="print">
+                    <a:blip r:embed="rId24" cstate="print">
                       <a:extLst>
                         <a:ext uri="{28A0092B-C50C-407E-A947-70E740481C1C}">
                           <a14:useLocalDpi xmlns:a14="http://schemas.microsoft.com/office/drawing/2010/main" val="0"/>
@@ -12309,7 +12326,7 @@
                     <pic:cNvPicPr/>
                   </pic:nvPicPr>
                   <pic:blipFill>
-                    <a:blip r:embed="rId19" cstate="print">
+                    <a:blip r:embed="rId25" cstate="print">
                       <a:extLst>
                         <a:ext uri="{28A0092B-C50C-407E-A947-70E740481C1C}">
                           <a14:useLocalDpi xmlns:a14="http://schemas.microsoft.com/office/drawing/2010/main" val="0"/>
@@ -12382,7 +12399,7 @@
                     </pic:cNvPicPr>
                   </pic:nvPicPr>
                   <pic:blipFill>
-                    <a:blip r:embed="rId20" cstate="print"/>
+                    <a:blip r:embed="rId26" cstate="print"/>
                     <a:srcRect/>
                     <a:stretch>
                       <a:fillRect/>
@@ -12453,7 +12470,7 @@
                     </pic:cNvPicPr>
                   </pic:nvPicPr>
                   <pic:blipFill>
-                    <a:blip r:embed="rId21" cstate="print"/>
+                    <a:blip r:embed="rId27" cstate="print"/>
                     <a:srcRect/>
                     <a:stretch>
                       <a:fillRect/>
@@ -12934,7 +12951,7 @@
                     <pic:cNvPicPr/>
                   </pic:nvPicPr>
                   <pic:blipFill>
-                    <a:blip r:embed="rId22" cstate="print">
+                    <a:blip r:embed="rId28" cstate="print">
                       <a:extLst>
                         <a:ext uri="{28A0092B-C50C-407E-A947-70E740481C1C}">
                           <a14:useLocalDpi xmlns:a14="http://schemas.microsoft.com/office/drawing/2010/main" val="0"/>
@@ -13411,7 +13428,7 @@
                     <pic:cNvPicPr/>
                   </pic:nvPicPr>
                   <pic:blipFill>
-                    <a:blip r:embed="rId23" cstate="print">
+                    <a:blip r:embed="rId29" cstate="print">
                       <a:extLst>
                         <a:ext uri="{28A0092B-C50C-407E-A947-70E740481C1C}">
                           <a14:useLocalDpi xmlns:a14="http://schemas.microsoft.com/office/drawing/2010/main" val="0"/>
@@ -13678,7 +13695,6 @@
       <w:pPr>
         <w:pStyle w:val="Caption1"/>
       </w:pPr>
-      <w:bookmarkStart w:id="81" w:name="_GoBack"/>
       <w:r>
         <w:rPr>
           <w:noProof/>
@@ -13699,7 +13715,7 @@
                     <pic:cNvPicPr/>
                   </pic:nvPicPr>
                   <pic:blipFill>
-                    <a:blip r:embed="rId24" cstate="print">
+                    <a:blip r:embed="rId30" cstate="print">
                       <a:extLst>
                         <a:ext uri="{28A0092B-C50C-407E-A947-70E740481C1C}">
                           <a14:useLocalDpi xmlns:a14="http://schemas.microsoft.com/office/drawing/2010/main" val="0"/>
@@ -13725,7 +13741,6 @@
           </wp:inline>
         </w:drawing>
       </w:r>
-      <w:bookmarkEnd w:id="81"/>
     </w:p>
     <w:p>
       <w:pPr>
@@ -13890,13 +13905,13 @@
       <w:pPr>
         <w:pStyle w:val="Heading2"/>
       </w:pPr>
-      <w:bookmarkStart w:id="82" w:name="_Inference_Tab"/>
-      <w:bookmarkStart w:id="83" w:name="_Toc37080671"/>
+      <w:bookmarkStart w:id="81" w:name="_Inference_Tab"/>
+      <w:bookmarkStart w:id="82" w:name="_Toc37080671"/>
+      <w:bookmarkEnd w:id="81"/>
+      <w:r>
+        <w:t>Inference Tab</w:t>
+      </w:r>
       <w:bookmarkEnd w:id="82"/>
-      <w:r>
-        <w:t>Inference Tab</w:t>
-      </w:r>
-      <w:bookmarkEnd w:id="83"/>
       <w:r>
         <w:fldChar w:fldCharType="begin"/>
       </w:r>
@@ -13931,7 +13946,7 @@
                     <pic:cNvPicPr/>
                   </pic:nvPicPr>
                   <pic:blipFill>
-                    <a:blip r:embed="rId25" cstate="print">
+                    <a:blip r:embed="rId31" cstate="print">
                       <a:extLst>
                         <a:ext uri="{28A0092B-C50C-407E-A947-70E740481C1C}">
                           <a14:useLocalDpi xmlns:a14="http://schemas.microsoft.com/office/drawing/2010/main" val="0"/>
@@ -13962,8 +13977,8 @@
       <w:pPr>
         <w:pStyle w:val="Caption"/>
       </w:pPr>
-      <w:bookmarkStart w:id="84" w:name="_Toc9152477"/>
-      <w:bookmarkStart w:id="85" w:name="_Toc9153408"/>
+      <w:bookmarkStart w:id="83" w:name="_Toc9152477"/>
+      <w:bookmarkStart w:id="84" w:name="_Toc9153408"/>
       <w:r>
         <w:t>Inference Tab Dialog Box</w:t>
       </w:r>
@@ -13979,8 +13994,8 @@
           <w:rFonts w:ascii="Helvetica" w:hAnsi="Helvetica" w:cs="Helvetica"/>
         </w:rPr>
       </w:pPr>
-      <w:bookmarkStart w:id="86" w:name="_Monte_Carlo_Replications"/>
-      <w:bookmarkEnd w:id="86"/>
+      <w:bookmarkStart w:id="85" w:name="_Monte_Carlo_Replications"/>
+      <w:bookmarkEnd w:id="85"/>
       <w:r>
         <w:br w:type="page"/>
       </w:r>
@@ -14290,20 +14305,20 @@
         <w:t>.</w:t>
       </w:r>
     </w:p>
+    <w:bookmarkEnd w:id="83"/>
     <w:bookmarkEnd w:id="84"/>
-    <w:bookmarkEnd w:id="85"/>
     <w:p/>
     <w:p>
       <w:pPr>
         <w:pStyle w:val="Heading2"/>
       </w:pPr>
-      <w:bookmarkStart w:id="87" w:name="_Sequential_Analysis_Tab"/>
-      <w:bookmarkStart w:id="88" w:name="_Toc37080672"/>
+      <w:bookmarkStart w:id="86" w:name="_Sequential_Analysis_Tab"/>
+      <w:bookmarkStart w:id="87" w:name="_Toc37080672"/>
+      <w:bookmarkEnd w:id="86"/>
+      <w:r>
+        <w:t>Sequential Analysis Tab</w:t>
+      </w:r>
       <w:bookmarkEnd w:id="87"/>
-      <w:r>
-        <w:t>Sequential Analysis Tab</w:t>
-      </w:r>
-      <w:bookmarkEnd w:id="88"/>
     </w:p>
     <w:p>
       <w:pPr>
@@ -14329,7 +14344,7 @@
                     <pic:cNvPicPr/>
                   </pic:nvPicPr>
                   <pic:blipFill>
-                    <a:blip r:embed="rId26" cstate="print">
+                    <a:blip r:embed="rId32" cstate="print">
                       <a:extLst>
                         <a:ext uri="{28A0092B-C50C-407E-A947-70E740481C1C}">
                           <a14:useLocalDpi xmlns:a14="http://schemas.microsoft.com/office/drawing/2010/main" val="0"/>
@@ -14481,11 +14496,11 @@
       <w:pPr>
         <w:pStyle w:val="Heading2"/>
       </w:pPr>
-      <w:bookmarkStart w:id="89" w:name="_Toc37080673"/>
+      <w:bookmarkStart w:id="88" w:name="_Toc37080673"/>
       <w:r>
         <w:t>Power Evaluation Tab</w:t>
       </w:r>
-      <w:bookmarkEnd w:id="89"/>
+      <w:bookmarkEnd w:id="88"/>
       <w:r>
         <w:fldChar w:fldCharType="begin"/>
       </w:r>
@@ -14520,7 +14535,7 @@
                     <pic:cNvPicPr/>
                   </pic:nvPicPr>
                   <pic:blipFill>
-                    <a:blip r:embed="rId27" cstate="print">
+                    <a:blip r:embed="rId33" cstate="print">
                       <a:extLst>
                         <a:ext uri="{28A0092B-C50C-407E-A947-70E740481C1C}">
                           <a14:useLocalDpi xmlns:a14="http://schemas.microsoft.com/office/drawing/2010/main" val="0"/>
@@ -15043,11 +15058,11 @@
       <w:pPr>
         <w:pStyle w:val="Heading2"/>
       </w:pPr>
-      <w:bookmarkStart w:id="90" w:name="_Toc37080674"/>
+      <w:bookmarkStart w:id="89" w:name="_Toc37080674"/>
       <w:r>
         <w:t>Advanced Input Tab</w:t>
       </w:r>
-      <w:bookmarkEnd w:id="90"/>
+      <w:bookmarkEnd w:id="89"/>
     </w:p>
     <w:p>
       <w:pPr>
@@ -15074,7 +15089,7 @@
                     <pic:cNvPicPr/>
                   </pic:nvPicPr>
                   <pic:blipFill>
-                    <a:blip r:embed="rId28" cstate="print">
+                    <a:blip r:embed="rId34" cstate="print">
                       <a:extLst>
                         <a:ext uri="{28A0092B-C50C-407E-A947-70E740481C1C}">
                           <a14:useLocalDpi xmlns:a14="http://schemas.microsoft.com/office/drawing/2010/main" val="0"/>
@@ -15267,24 +15282,24 @@
       <w:pPr>
         <w:pStyle w:val="Heading2"/>
       </w:pPr>
-      <w:bookmarkStart w:id="91" w:name="_Advanced_Output_Tab"/>
-      <w:bookmarkStart w:id="92" w:name="_Additional_Output_Tab"/>
-      <w:bookmarkStart w:id="93" w:name="_Toc37080675"/>
+      <w:bookmarkStart w:id="90" w:name="_Advanced_Output_Tab"/>
+      <w:bookmarkStart w:id="91" w:name="_Additional_Output_Tab"/>
+      <w:bookmarkStart w:id="92" w:name="_Toc37080675"/>
+      <w:bookmarkEnd w:id="90"/>
       <w:bookmarkEnd w:id="91"/>
+      <w:r>
+        <w:t>Ad</w:t>
+      </w:r>
+      <w:r>
+        <w:t>ditional</w:t>
+      </w:r>
+      <w:r>
+        <w:t xml:space="preserve"> Output</w:t>
+      </w:r>
+      <w:r>
+        <w:t xml:space="preserve"> Tab</w:t>
+      </w:r>
       <w:bookmarkEnd w:id="92"/>
-      <w:r>
-        <w:t>Ad</w:t>
-      </w:r>
-      <w:r>
-        <w:t>ditional</w:t>
-      </w:r>
-      <w:r>
-        <w:t xml:space="preserve"> Output</w:t>
-      </w:r>
-      <w:r>
-        <w:t xml:space="preserve"> Tab</w:t>
-      </w:r>
-      <w:bookmarkEnd w:id="93"/>
     </w:p>
     <w:p>
       <w:pPr>
@@ -15310,7 +15325,7 @@
                     <pic:cNvPicPr/>
                   </pic:nvPicPr>
                   <pic:blipFill>
-                    <a:blip r:embed="rId29" cstate="print">
+                    <a:blip r:embed="rId35" cstate="print">
                       <a:extLst>
                         <a:ext uri="{28A0092B-C50C-407E-A947-70E740481C1C}">
                           <a14:useLocalDpi xmlns:a14="http://schemas.microsoft.com/office/drawing/2010/main" val="0"/>
@@ -15571,38 +15586,39 @@
       <w:pPr>
         <w:pStyle w:val="Heading1"/>
       </w:pPr>
-      <w:bookmarkStart w:id="94" w:name="_Toc37080676"/>
+      <w:bookmarkStart w:id="93" w:name="_Toc37080676"/>
       <w:r>
         <w:t>Running TreeScan</w:t>
       </w:r>
+      <w:bookmarkEnd w:id="93"/>
+      <w:r>
+        <w:fldChar w:fldCharType="begin"/>
+      </w:r>
+      <w:r>
+        <w:instrText>xe "Running SaTScan"</w:instrText>
+      </w:r>
+      <w:r>
+        <w:fldChar w:fldCharType="end"/>
+      </w:r>
+      <w:bookmarkStart w:id="94" w:name="_Specifying_Analysis_and"/>
+      <w:bookmarkStart w:id="95" w:name="_Toc8439834"/>
+      <w:bookmarkStart w:id="96" w:name="_Toc9152484"/>
+      <w:bookmarkStart w:id="97" w:name="_Toc9152567"/>
+      <w:bookmarkStart w:id="98" w:name="_Toc9152610"/>
+      <w:bookmarkStart w:id="99" w:name="_Toc9153415"/>
+      <w:bookmarkStart w:id="100" w:name="_Toc31171513"/>
+      <w:bookmarkStart w:id="101" w:name="_Toc39549224"/>
       <w:bookmarkEnd w:id="94"/>
-      <w:r>
-        <w:fldChar w:fldCharType="begin"/>
-      </w:r>
-      <w:r>
-        <w:instrText>xe "Running SaTScan"</w:instrText>
-      </w:r>
-      <w:r>
-        <w:fldChar w:fldCharType="end"/>
-      </w:r>
-      <w:bookmarkStart w:id="95" w:name="_Specifying_Analysis_and"/>
-      <w:bookmarkStart w:id="96" w:name="_Toc8439834"/>
-      <w:bookmarkStart w:id="97" w:name="_Toc9152484"/>
-      <w:bookmarkStart w:id="98" w:name="_Toc9152567"/>
-      <w:bookmarkStart w:id="99" w:name="_Toc9152610"/>
-      <w:bookmarkStart w:id="100" w:name="_Toc9153415"/>
-      <w:bookmarkStart w:id="101" w:name="_Toc31171513"/>
-      <w:bookmarkStart w:id="102" w:name="_Toc39549224"/>
+    </w:p>
+    <w:p>
+      <w:pPr>
+        <w:pStyle w:val="Heading2"/>
+      </w:pPr>
+      <w:bookmarkStart w:id="102" w:name="_Toc37080677"/>
+      <w:r>
+        <w:t>Specifying Analysis and Data Options</w:t>
+      </w:r>
       <w:bookmarkEnd w:id="95"/>
-    </w:p>
-    <w:p>
-      <w:pPr>
-        <w:pStyle w:val="Heading2"/>
-      </w:pPr>
-      <w:bookmarkStart w:id="103" w:name="_Toc37080677"/>
-      <w:r>
-        <w:t>Specifying Analysis and Data Options</w:t>
-      </w:r>
       <w:bookmarkEnd w:id="96"/>
       <w:bookmarkEnd w:id="97"/>
       <w:bookmarkEnd w:id="98"/>
@@ -15610,7 +15626,6 @@
       <w:bookmarkEnd w:id="100"/>
       <w:bookmarkEnd w:id="101"/>
       <w:bookmarkEnd w:id="102"/>
-      <w:bookmarkEnd w:id="103"/>
       <w:r>
         <w:fldChar w:fldCharType="begin"/>
       </w:r>
@@ -15653,7 +15668,7 @@
                     </pic:cNvPicPr>
                   </pic:nvPicPr>
                   <pic:blipFill>
-                    <a:blip r:embed="rId30" cstate="print"/>
+                    <a:blip r:embed="rId36" cstate="print"/>
                     <a:srcRect/>
                     <a:stretch>
                       <a:fillRect/>
@@ -15899,13 +15914,13 @@
       <w:pPr>
         <w:pStyle w:val="Heading2"/>
       </w:pPr>
-      <w:bookmarkStart w:id="104" w:name="_Launching_the_Analysis"/>
-      <w:bookmarkStart w:id="105" w:name="_Toc37080678"/>
+      <w:bookmarkStart w:id="103" w:name="_Launching_the_Analysis"/>
+      <w:bookmarkStart w:id="104" w:name="_Toc37080678"/>
+      <w:bookmarkEnd w:id="103"/>
+      <w:r>
+        <w:t>Launching the Analysis</w:t>
+      </w:r>
       <w:bookmarkEnd w:id="104"/>
-      <w:r>
-        <w:t>Launching the Analysis</w:t>
-      </w:r>
-      <w:bookmarkEnd w:id="105"/>
       <w:r>
         <w:fldChar w:fldCharType="begin"/>
       </w:r>
@@ -15964,7 +15979,7 @@
                     </pic:cNvPicPr>
                   </pic:nvPicPr>
                   <pic:blipFill>
-                    <a:blip r:embed="rId13" cstate="print"/>
+                    <a:blip r:embed="rId19" cstate="print"/>
                     <a:srcRect/>
                     <a:stretch>
                       <a:fillRect/>
@@ -16134,25 +16149,25 @@
       <w:pPr>
         <w:pStyle w:val="Heading2"/>
       </w:pPr>
-      <w:bookmarkStart w:id="106" w:name="_Status_Messages"/>
-      <w:bookmarkStart w:id="107" w:name="_Toc37080679"/>
+      <w:bookmarkStart w:id="105" w:name="_Status_Messages"/>
+      <w:bookmarkStart w:id="106" w:name="_Toc37080679"/>
+      <w:bookmarkEnd w:id="105"/>
+      <w:r>
+        <w:t>Status Message</w:t>
+      </w:r>
+      <w:r>
+        <w:fldChar w:fldCharType="begin"/>
+      </w:r>
+      <w:r>
+        <w:instrText>xe "Status Message"</w:instrText>
+      </w:r>
+      <w:r>
+        <w:fldChar w:fldCharType="end"/>
+      </w:r>
+      <w:r>
+        <w:t>s</w:t>
+      </w:r>
       <w:bookmarkEnd w:id="106"/>
-      <w:r>
-        <w:t>Status Message</w:t>
-      </w:r>
-      <w:r>
-        <w:fldChar w:fldCharType="begin"/>
-      </w:r>
-      <w:r>
-        <w:instrText>xe "Status Message"</w:instrText>
-      </w:r>
-      <w:r>
-        <w:fldChar w:fldCharType="end"/>
-      </w:r>
-      <w:r>
-        <w:t>s</w:t>
-      </w:r>
-      <w:bookmarkEnd w:id="107"/>
     </w:p>
     <w:p>
       <w:r>
@@ -16206,13 +16221,13 @@
       <w:pPr>
         <w:pStyle w:val="Heading2"/>
       </w:pPr>
-      <w:bookmarkStart w:id="108" w:name="_Warnings_and_Errors"/>
-      <w:bookmarkStart w:id="109" w:name="_Toc37080680"/>
+      <w:bookmarkStart w:id="107" w:name="_Warnings_and_Errors"/>
+      <w:bookmarkStart w:id="108" w:name="_Toc37080680"/>
+      <w:bookmarkEnd w:id="107"/>
+      <w:r>
+        <w:t>Warnings and Errors</w:t>
+      </w:r>
       <w:bookmarkEnd w:id="108"/>
-      <w:r>
-        <w:t>Warnings and Errors</w:t>
-      </w:r>
-      <w:bookmarkEnd w:id="109"/>
       <w:r>
         <w:fldChar w:fldCharType="begin"/>
       </w:r>
@@ -16246,7 +16261,7 @@
                     </pic:cNvPicPr>
                   </pic:nvPicPr>
                   <pic:blipFill>
-                    <a:blip r:embed="rId31" cstate="print"/>
+                    <a:blip r:embed="rId37" cstate="print"/>
                     <a:srcRect/>
                     <a:stretch>
                       <a:fillRect/>
@@ -16409,13 +16424,13 @@
       <w:pPr>
         <w:pStyle w:val="Heading2"/>
       </w:pPr>
-      <w:bookmarkStart w:id="110" w:name="_Saving_Analysis_Parameters"/>
-      <w:bookmarkStart w:id="111" w:name="_Toc37080681"/>
+      <w:bookmarkStart w:id="109" w:name="_Saving_Analysis_Parameters"/>
+      <w:bookmarkStart w:id="110" w:name="_Toc37080681"/>
+      <w:bookmarkEnd w:id="109"/>
+      <w:r>
+        <w:t>Saving Analysis Parameters</w:t>
+      </w:r>
       <w:bookmarkEnd w:id="110"/>
-      <w:r>
-        <w:t>Saving Analysis Parameters</w:t>
-      </w:r>
-      <w:bookmarkEnd w:id="111"/>
       <w:r>
         <w:fldChar w:fldCharType="begin"/>
       </w:r>
@@ -16591,7 +16606,7 @@
                     </pic:cNvPicPr>
                   </pic:nvPicPr>
                   <pic:blipFill>
-                    <a:blip r:embed="rId32" cstate="print"/>
+                    <a:blip r:embed="rId38" cstate="print"/>
                     <a:srcRect/>
                     <a:stretch>
                       <a:fillRect/>
@@ -16740,13 +16755,13 @@
       <w:pPr>
         <w:pStyle w:val="Heading2"/>
       </w:pPr>
-      <w:bookmarkStart w:id="112" w:name="_Sequential_Analysis"/>
-      <w:bookmarkStart w:id="113" w:name="_Toc37080682"/>
+      <w:bookmarkStart w:id="111" w:name="_Sequential_Analysis"/>
+      <w:bookmarkStart w:id="112" w:name="_Toc37080682"/>
+      <w:bookmarkEnd w:id="111"/>
+      <w:r>
+        <w:t>Sequential Analysis</w:t>
+      </w:r>
       <w:bookmarkEnd w:id="112"/>
-      <w:r>
-        <w:t>Sequential Analysis</w:t>
-      </w:r>
-      <w:bookmarkEnd w:id="113"/>
     </w:p>
     <w:p>
       <w:r>
@@ -16790,11 +16805,11 @@
       <w:pPr>
         <w:pStyle w:val="Heading2"/>
       </w:pPr>
-      <w:bookmarkStart w:id="114" w:name="_Toc37080683"/>
+      <w:bookmarkStart w:id="113" w:name="_Toc37080683"/>
       <w:r>
         <w:t>Parallel Processors</w:t>
       </w:r>
-      <w:bookmarkEnd w:id="114"/>
+      <w:bookmarkEnd w:id="113"/>
       <w:r>
         <w:fldChar w:fldCharType="begin"/>
       </w:r>
@@ -16856,13 +16871,13 @@
       <w:pPr>
         <w:pStyle w:val="Heading2"/>
       </w:pPr>
-      <w:bookmarkStart w:id="115" w:name="_Batch_Mode"/>
-      <w:bookmarkStart w:id="116" w:name="_Toc37080684"/>
+      <w:bookmarkStart w:id="114" w:name="_Batch_Mode"/>
+      <w:bookmarkStart w:id="115" w:name="_Toc37080684"/>
+      <w:bookmarkEnd w:id="114"/>
+      <w:r>
+        <w:t>Batch Mode</w:t>
+      </w:r>
       <w:bookmarkEnd w:id="115"/>
-      <w:r>
-        <w:t>Batch Mode</w:t>
-      </w:r>
-      <w:bookmarkEnd w:id="116"/>
       <w:r>
         <w:fldChar w:fldCharType="begin"/>
       </w:r>
@@ -16920,7 +16935,7 @@
                     </pic:cNvPicPr>
                   </pic:nvPicPr>
                   <pic:blipFill>
-                    <a:blip r:embed="rId13" cstate="print"/>
+                    <a:blip r:embed="rId19" cstate="print"/>
                     <a:srcRect/>
                     <a:stretch>
                       <a:fillRect/>
@@ -17101,13 +17116,13 @@
       <w:pPr>
         <w:pStyle w:val="Heading2"/>
       </w:pPr>
-      <w:bookmarkStart w:id="117" w:name="_Computing_Time"/>
-      <w:bookmarkStart w:id="118" w:name="_Toc37080685"/>
+      <w:bookmarkStart w:id="116" w:name="_Computing_Time"/>
+      <w:bookmarkStart w:id="117" w:name="_Toc37080685"/>
+      <w:bookmarkEnd w:id="116"/>
+      <w:r>
+        <w:t>Computing Time</w:t>
+      </w:r>
       <w:bookmarkEnd w:id="117"/>
-      <w:r>
-        <w:t>Computing Time</w:t>
-      </w:r>
-      <w:bookmarkEnd w:id="118"/>
       <w:r>
         <w:fldChar w:fldCharType="begin"/>
       </w:r>
@@ -17171,13 +17186,13 @@
       <w:pPr>
         <w:pStyle w:val="Heading2"/>
       </w:pPr>
-      <w:bookmarkStart w:id="119" w:name="_Memory_Requirements"/>
-      <w:bookmarkStart w:id="120" w:name="_Toc37080686"/>
+      <w:bookmarkStart w:id="118" w:name="_Memory_Requirements"/>
+      <w:bookmarkStart w:id="119" w:name="_Toc37080686"/>
+      <w:bookmarkEnd w:id="118"/>
+      <w:r>
+        <w:t>Memory Requirements</w:t>
+      </w:r>
       <w:bookmarkEnd w:id="119"/>
-      <w:r>
-        <w:t>Memory Requirements</w:t>
-      </w:r>
-      <w:bookmarkEnd w:id="120"/>
       <w:r>
         <w:fldChar w:fldCharType="begin"/>
       </w:r>
@@ -17309,19 +17324,19 @@
       <w:pPr>
         <w:pStyle w:val="Heading1"/>
       </w:pPr>
-      <w:bookmarkStart w:id="121" w:name="_Analysis_Results"/>
+      <w:bookmarkStart w:id="120" w:name="_Analysis_Results"/>
+      <w:bookmarkEnd w:id="120"/>
+      <w:r>
+        <w:rPr>
+          <w:rFonts w:ascii="Calibri" w:hAnsi="Calibri"/>
+        </w:rPr>
+        <w:br w:type="page"/>
+      </w:r>
+      <w:bookmarkStart w:id="121" w:name="_Toc37080687"/>
+      <w:r>
+        <w:t>Results</w:t>
+      </w:r>
       <w:bookmarkEnd w:id="121"/>
-      <w:r>
-        <w:rPr>
-          <w:rFonts w:ascii="Calibri" w:hAnsi="Calibri"/>
-        </w:rPr>
-        <w:br w:type="page"/>
-      </w:r>
-      <w:bookmarkStart w:id="122" w:name="_Toc37080687"/>
-      <w:r>
-        <w:t>Results</w:t>
-      </w:r>
-      <w:bookmarkEnd w:id="122"/>
       <w:r>
         <w:fldChar w:fldCharType="begin"/>
       </w:r>
@@ -17385,13 +17400,13 @@
       <w:pPr>
         <w:pStyle w:val="Heading2"/>
       </w:pPr>
-      <w:bookmarkStart w:id="123" w:name="_Standard_Results_File"/>
-      <w:bookmarkStart w:id="124" w:name="_Toc37080688"/>
+      <w:bookmarkStart w:id="122" w:name="_Standard_Results_File"/>
+      <w:bookmarkStart w:id="123" w:name="_Toc37080688"/>
+      <w:bookmarkEnd w:id="122"/>
+      <w:r>
+        <w:t>Standard Results File (*.txt)</w:t>
+      </w:r>
       <w:bookmarkEnd w:id="123"/>
-      <w:r>
-        <w:t>Standard Results File (*.txt)</w:t>
-      </w:r>
-      <w:bookmarkEnd w:id="124"/>
       <w:r>
         <w:fldChar w:fldCharType="begin"/>
       </w:r>
@@ -18343,21 +18358,21 @@
           <w:szCs w:val="32"/>
         </w:rPr>
       </w:pPr>
-      <w:bookmarkStart w:id="125" w:name="_Mathematical_Formulas"/>
+      <w:bookmarkStart w:id="124" w:name="_Mathematical_Formulas"/>
+      <w:bookmarkEnd w:id="124"/>
+      <w:r>
+        <w:br w:type="page"/>
+      </w:r>
+    </w:p>
+    <w:p>
+      <w:pPr>
+        <w:pStyle w:val="Heading2"/>
+      </w:pPr>
+      <w:bookmarkStart w:id="125" w:name="_Toc37080689"/>
+      <w:r>
+        <w:t>Mathematical Formulas</w:t>
+      </w:r>
       <w:bookmarkEnd w:id="125"/>
-      <w:r>
-        <w:br w:type="page"/>
-      </w:r>
-    </w:p>
-    <w:p>
-      <w:pPr>
-        <w:pStyle w:val="Heading2"/>
-      </w:pPr>
-      <w:bookmarkStart w:id="126" w:name="_Toc37080689"/>
-      <w:r>
-        <w:t>Mathematical Formulas</w:t>
-      </w:r>
-      <w:bookmarkEnd w:id="126"/>
       <w:r>
         <w:fldChar w:fldCharType="begin"/>
       </w:r>
@@ -20629,13 +20644,13 @@
       <w:pPr>
         <w:pStyle w:val="Heading2"/>
       </w:pPr>
-      <w:bookmarkStart w:id="127" w:name="_HTML_Results_File"/>
-      <w:bookmarkStart w:id="128" w:name="_Toc37080690"/>
+      <w:bookmarkStart w:id="126" w:name="_HTML_Results_File"/>
+      <w:bookmarkStart w:id="127" w:name="_Toc37080690"/>
+      <w:bookmarkEnd w:id="126"/>
+      <w:r>
+        <w:t>HTML Results File (*.html)</w:t>
+      </w:r>
       <w:bookmarkEnd w:id="127"/>
-      <w:r>
-        <w:t>HTML Results File (*.html)</w:t>
-      </w:r>
-      <w:bookmarkEnd w:id="128"/>
       <w:r>
         <w:fldChar w:fldCharType="begin"/>
       </w:r>
@@ -20778,13 +20793,13 @@
       <w:pPr>
         <w:pStyle w:val="Heading2"/>
       </w:pPr>
-      <w:bookmarkStart w:id="129" w:name="_Comma_Delimited_Results"/>
-      <w:bookmarkStart w:id="130" w:name="_Toc37080691"/>
+      <w:bookmarkStart w:id="128" w:name="_Comma_Delimited_Results"/>
+      <w:bookmarkStart w:id="129" w:name="_Toc37080691"/>
+      <w:bookmarkEnd w:id="128"/>
+      <w:r>
+        <w:t>Comma Delimited Results File (*.csv)</w:t>
+      </w:r>
       <w:bookmarkEnd w:id="129"/>
-      <w:r>
-        <w:t>Comma Delimited Results File (*.csv)</w:t>
-      </w:r>
-      <w:bookmarkEnd w:id="130"/>
       <w:r>
         <w:fldChar w:fldCharType="begin"/>
       </w:r>
@@ -21186,11 +21201,11 @@
       <w:pPr>
         <w:pStyle w:val="Heading2"/>
       </w:pPr>
-      <w:bookmarkStart w:id="131" w:name="_Toc37080692"/>
+      <w:bookmarkStart w:id="130" w:name="_Toc37080692"/>
       <w:r>
         <w:t>Simulated Log Likelihood Ratios File (*_llr.csv)</w:t>
       </w:r>
-      <w:bookmarkEnd w:id="131"/>
+      <w:bookmarkEnd w:id="130"/>
       <w:r>
         <w:fldChar w:fldCharType="begin"/>
       </w:r>
@@ -21331,23 +21346,23 @@
       <w:r>
         <w:br w:type="page"/>
       </w:r>
-      <w:bookmarkStart w:id="132" w:name="_Toc37080693"/>
+      <w:bookmarkStart w:id="131" w:name="_Toc37080693"/>
       <w:r>
         <w:t>Miscellaneous</w:t>
       </w:r>
+      <w:bookmarkEnd w:id="131"/>
+    </w:p>
+    <w:p>
+      <w:pPr>
+        <w:pStyle w:val="Heading2"/>
+      </w:pPr>
+      <w:bookmarkStart w:id="132" w:name="_New_Versions"/>
+      <w:bookmarkStart w:id="133" w:name="_Toc37080694"/>
       <w:bookmarkEnd w:id="132"/>
-    </w:p>
-    <w:p>
-      <w:pPr>
-        <w:pStyle w:val="Heading2"/>
-      </w:pPr>
-      <w:bookmarkStart w:id="133" w:name="_New_Versions"/>
-      <w:bookmarkStart w:id="134" w:name="_Toc37080694"/>
+      <w:r>
+        <w:t>New Versions</w:t>
+      </w:r>
       <w:bookmarkEnd w:id="133"/>
-      <w:r>
-        <w:t>New Versions</w:t>
-      </w:r>
-      <w:bookmarkEnd w:id="134"/>
       <w:r>
         <w:t xml:space="preserve"> </w:t>
       </w:r>
@@ -21408,7 +21423,7 @@
                     </pic:cNvPicPr>
                   </pic:nvPicPr>
                   <pic:blipFill>
-                    <a:blip r:embed="rId33" cstate="print"/>
+                    <a:blip r:embed="rId39" cstate="print"/>
                     <a:srcRect/>
                     <a:stretch>
                       <a:fillRect/>
@@ -21476,13 +21491,13 @@
       <w:pPr>
         <w:pStyle w:val="Heading2"/>
       </w:pPr>
-      <w:bookmarkStart w:id="135" w:name="_Random_Number_Generator"/>
-      <w:bookmarkStart w:id="136" w:name="_Toc37080695"/>
+      <w:bookmarkStart w:id="134" w:name="_Random_Number_Generator"/>
+      <w:bookmarkStart w:id="135" w:name="_Toc37080695"/>
+      <w:bookmarkEnd w:id="134"/>
+      <w:r>
+        <w:t>Random Number Generator</w:t>
+      </w:r>
       <w:bookmarkEnd w:id="135"/>
-      <w:r>
-        <w:t>Random Number Generator</w:t>
-      </w:r>
-      <w:bookmarkEnd w:id="136"/>
       <w:r>
         <w:rPr>
           <w:lang w:val="sv-SE"/>
@@ -21579,13 +21594,13 @@
       <w:pPr>
         <w:pStyle w:val="Heading2"/>
       </w:pPr>
-      <w:bookmarkStart w:id="137" w:name="_Contact_Us"/>
-      <w:bookmarkStart w:id="138" w:name="_Toc37080696"/>
+      <w:bookmarkStart w:id="136" w:name="_Contact_Us"/>
+      <w:bookmarkStart w:id="137" w:name="_Toc37080696"/>
+      <w:bookmarkEnd w:id="136"/>
+      <w:r>
+        <w:t>Contact Us</w:t>
+      </w:r>
       <w:bookmarkEnd w:id="137"/>
-      <w:r>
-        <w:t>Contact Us</w:t>
-      </w:r>
-      <w:bookmarkEnd w:id="138"/>
       <w:r>
         <w:fldChar w:fldCharType="begin"/>
       </w:r>
@@ -21687,7 +21702,7 @@
         </w:rPr>
         <w:t xml:space="preserve">Email: </w:t>
       </w:r>
-      <w:hyperlink r:id="rId34" w:history="1">
+      <w:hyperlink r:id="rId40" w:history="1">
         <w:r>
           <w:rPr>
             <w:rStyle w:val="Hyperlink"/>
@@ -21702,13 +21717,13 @@
       <w:pPr>
         <w:pStyle w:val="Heading2"/>
       </w:pPr>
-      <w:bookmarkStart w:id="139" w:name="_Acknowledgements"/>
-      <w:bookmarkStart w:id="140" w:name="_Toc37080697"/>
+      <w:bookmarkStart w:id="138" w:name="_Acknowledgements"/>
+      <w:bookmarkStart w:id="139" w:name="_Toc37080697"/>
+      <w:bookmarkEnd w:id="138"/>
+      <w:r>
+        <w:t>Acknowledgements</w:t>
+      </w:r>
       <w:bookmarkEnd w:id="139"/>
-      <w:r>
-        <w:t>Acknowledgements</w:t>
-      </w:r>
-      <w:bookmarkEnd w:id="140"/>
     </w:p>
     <w:p>
       <w:pPr>
@@ -21906,7 +21921,7 @@
       <w:r>
         <w:t>The TreeScan logo was created by Bulkhead Design (</w:t>
       </w:r>
-      <w:hyperlink r:id="rId35" w:history="1">
+      <w:hyperlink r:id="rId41" w:history="1">
         <w:r>
           <w:rPr>
             <w:rStyle w:val="Hyperlink"/>
@@ -21943,7 +21958,7 @@
                     <pic:cNvPicPr/>
                   </pic:nvPicPr>
                   <pic:blipFill>
-                    <a:blip r:embed="rId36" cstate="print"/>
+                    <a:blip r:embed="rId42" cstate="print"/>
                     <a:stretch>
                       <a:fillRect/>
                     </a:stretch>
@@ -21971,30 +21986,30 @@
       <w:r>
         <w:br w:type="page"/>
       </w:r>
-      <w:bookmarkStart w:id="141" w:name="_Toc37080698"/>
+      <w:bookmarkStart w:id="140" w:name="_Toc37080698"/>
       <w:r>
         <w:t>Frequently Asked Questions</w:t>
       </w:r>
+      <w:bookmarkEnd w:id="140"/>
+      <w:r>
+        <w:fldChar w:fldCharType="begin"/>
+      </w:r>
+      <w:r>
+        <w:instrText>xe "Frequently Asked Questions"</w:instrText>
+      </w:r>
+      <w:r>
+        <w:fldChar w:fldCharType="end"/>
+      </w:r>
+    </w:p>
+    <w:p>
+      <w:pPr>
+        <w:pStyle w:val="Heading2"/>
+      </w:pPr>
+      <w:bookmarkStart w:id="141" w:name="_Toc37080699"/>
+      <w:r>
+        <w:t>Input Data</w:t>
+      </w:r>
       <w:bookmarkEnd w:id="141"/>
-      <w:r>
-        <w:fldChar w:fldCharType="begin"/>
-      </w:r>
-      <w:r>
-        <w:instrText>xe "Frequently Asked Questions"</w:instrText>
-      </w:r>
-      <w:r>
-        <w:fldChar w:fldCharType="end"/>
-      </w:r>
-    </w:p>
-    <w:p>
-      <w:pPr>
-        <w:pStyle w:val="Heading2"/>
-      </w:pPr>
-      <w:bookmarkStart w:id="142" w:name="_Toc37080699"/>
-      <w:r>
-        <w:t>Input Data</w:t>
-      </w:r>
-      <w:bookmarkEnd w:id="142"/>
       <w:r>
         <w:fldChar w:fldCharType="begin"/>
       </w:r>
@@ -22264,11 +22279,11 @@
       <w:pPr>
         <w:pStyle w:val="Heading2"/>
       </w:pPr>
-      <w:bookmarkStart w:id="143" w:name="_Toc37080700"/>
+      <w:bookmarkStart w:id="142" w:name="_Toc37080700"/>
       <w:r>
         <w:t>Results</w:t>
       </w:r>
-      <w:bookmarkEnd w:id="143"/>
+      <w:bookmarkEnd w:id="142"/>
       <w:r>
         <w:fldChar w:fldCharType="begin"/>
       </w:r>
@@ -22410,11 +22425,11 @@
       <w:pPr>
         <w:pStyle w:val="Heading2"/>
       </w:pPr>
-      <w:bookmarkStart w:id="144" w:name="_Toc37080701"/>
+      <w:bookmarkStart w:id="143" w:name="_Toc37080701"/>
       <w:r>
         <w:t>Operating Systems</w:t>
       </w:r>
-      <w:bookmarkEnd w:id="144"/>
+      <w:bookmarkEnd w:id="143"/>
     </w:p>
     <w:p>
       <w:pPr>
@@ -22456,7 +22471,7 @@
       <w:r>
         <w:t xml:space="preserve"> can be downloaded from the </w:t>
       </w:r>
-      <w:hyperlink r:id="rId37" w:history="1">
+      <w:hyperlink r:id="rId43" w:history="1">
         <w:r>
           <w:rPr>
             <w:rStyle w:val="Hyperlink"/>
@@ -22475,52 +22490,52 @@
       <w:pPr>
         <w:pStyle w:val="Heading1"/>
       </w:pPr>
-      <w:bookmarkStart w:id="145" w:name="_TreeScan_Bibliography"/>
-      <w:bookmarkStart w:id="146" w:name="_Toc37080702"/>
+      <w:bookmarkStart w:id="144" w:name="_TreeScan_Bibliography"/>
+      <w:bookmarkStart w:id="145" w:name="_Toc37080702"/>
+      <w:bookmarkEnd w:id="144"/>
+      <w:r>
+        <w:t>TreeScan Bibliography</w:t>
+      </w:r>
       <w:bookmarkEnd w:id="145"/>
-      <w:r>
-        <w:t>TreeScan Bibliography</w:t>
+    </w:p>
+    <w:p>
+      <w:pPr>
+        <w:pStyle w:val="Heading2"/>
+      </w:pPr>
+      <w:bookmarkStart w:id="146" w:name="_Toc37080703"/>
+      <w:r>
+        <w:t>Suggested Citations</w:t>
       </w:r>
       <w:bookmarkEnd w:id="146"/>
+      <w:r>
+        <w:fldChar w:fldCharType="begin"/>
+      </w:r>
+      <w:r>
+        <w:instrText>xe "Citations:Suggested"</w:instrText>
+      </w:r>
+      <w:r>
+        <w:fldChar w:fldCharType="end"/>
+      </w:r>
+    </w:p>
+    <w:p>
+      <w:r>
+        <w:t>The TreeScan software may be used freely, with the requirement that proper references are provided to the scientific papers describing the statistical methods. Depending on the application</w:t>
+      </w:r>
+      <w:r>
+        <w:t>, the suggested citations can be found among the methodological papers below.</w:t>
+      </w:r>
     </w:p>
     <w:p>
       <w:pPr>
         <w:pStyle w:val="Heading2"/>
       </w:pPr>
-      <w:bookmarkStart w:id="147" w:name="_Toc37080703"/>
-      <w:r>
-        <w:t>Suggested Citations</w:t>
-      </w:r>
+      <w:bookmarkStart w:id="147" w:name="_Methodology_Papers"/>
+      <w:bookmarkStart w:id="148" w:name="_Toc37080704"/>
       <w:bookmarkEnd w:id="147"/>
       <w:r>
-        <w:fldChar w:fldCharType="begin"/>
-      </w:r>
-      <w:r>
-        <w:instrText>xe "Citations:Suggested"</w:instrText>
-      </w:r>
-      <w:r>
-        <w:fldChar w:fldCharType="end"/>
-      </w:r>
-    </w:p>
-    <w:p>
-      <w:r>
-        <w:t>The TreeScan software may be used freely, with the requirement that proper references are provided to the scientific papers describing the statistical methods. Depending on the application</w:t>
-      </w:r>
-      <w:r>
-        <w:t>, the suggested citations can be found among the methodological papers below.</w:t>
-      </w:r>
-    </w:p>
-    <w:p>
-      <w:pPr>
-        <w:pStyle w:val="Heading2"/>
-      </w:pPr>
-      <w:bookmarkStart w:id="148" w:name="_Methodology_Papers"/>
-      <w:bookmarkStart w:id="149" w:name="_Toc37080704"/>
+        <w:t>Methodology</w:t>
+      </w:r>
       <w:bookmarkEnd w:id="148"/>
-      <w:r>
-        <w:t>Methodology</w:t>
-      </w:r>
-      <w:bookmarkEnd w:id="149"/>
       <w:r>
         <w:t xml:space="preserve"> </w:t>
       </w:r>
@@ -22551,8 +22566,8 @@
           <w:iCs/>
         </w:rPr>
       </w:pPr>
-      <w:bookmarkStart w:id="150" w:name="_General_Statistical_Theory"/>
-      <w:bookmarkEnd w:id="150"/>
+      <w:bookmarkStart w:id="149" w:name="_General_Statistical_Theory"/>
+      <w:bookmarkEnd w:id="149"/>
       <w:r>
         <w:rPr>
           <w:rStyle w:val="Emphasis"/>
@@ -22570,15 +22585,15 @@
           <w:numId w:val="45"/>
         </w:numPr>
       </w:pPr>
-      <w:bookmarkStart w:id="151" w:name="Operating_Systems"/>
-      <w:bookmarkStart w:id="152" w:name="_Ref139963465"/>
+      <w:bookmarkStart w:id="150" w:name="Operating_Systems"/>
+      <w:bookmarkStart w:id="151" w:name="_Ref139963465"/>
       <w:r>
         <w:rPr>
           <w:bCs/>
         </w:rPr>
         <w:t>Kulldorff</w:t>
       </w:r>
-      <w:bookmarkEnd w:id="151"/>
+      <w:bookmarkEnd w:id="150"/>
       <w:r>
         <w:rPr>
           <w:bCs/>
@@ -22606,14 +22621,14 @@
           <w:rFonts w:asciiTheme="minorHAnsi" w:hAnsiTheme="minorHAnsi" w:cstheme="minorHAnsi"/>
         </w:rPr>
       </w:pPr>
-      <w:bookmarkStart w:id="153" w:name="Ref_2"/>
+      <w:bookmarkStart w:id="152" w:name="Ref_2"/>
       <w:r>
         <w:rPr>
           <w:bCs/>
         </w:rPr>
         <w:t>Kulldorff</w:t>
       </w:r>
-      <w:bookmarkEnd w:id="153"/>
+      <w:bookmarkEnd w:id="152"/>
       <w:r>
         <w:rPr>
           <w:bCs/>
@@ -22630,7 +22645,7 @@
         <w:t>TreeScan User Guide, v2.0, 2020.</w:t>
       </w:r>
     </w:p>
-    <w:bookmarkEnd w:id="152"/>
+    <w:bookmarkEnd w:id="151"/>
     <w:p>
       <w:pPr>
         <w:pStyle w:val="Heading4"/>
@@ -22688,19 +22703,19 @@
       <w:pPr>
         <w:pStyle w:val="Heading2"/>
       </w:pPr>
-      <w:bookmarkStart w:id="154" w:name="_Toc37080705"/>
-      <w:bookmarkStart w:id="155" w:name="_Toc381364466"/>
+      <w:bookmarkStart w:id="153" w:name="_Toc37080705"/>
+      <w:bookmarkStart w:id="154" w:name="_Toc381364466"/>
       <w:r>
         <w:t xml:space="preserve">Selected </w:t>
       </w:r>
       <w:r>
         <w:t>Applications</w:t>
       </w:r>
+      <w:bookmarkEnd w:id="153"/>
+      <w:r>
+        <w:t xml:space="preserve"> </w:t>
+      </w:r>
       <w:bookmarkEnd w:id="154"/>
-      <w:r>
-        <w:t xml:space="preserve"> </w:t>
-      </w:r>
-      <w:bookmarkEnd w:id="155"/>
     </w:p>
     <w:p>
       <w:pPr>
@@ -22750,16 +22765,16 @@
           <w:numId w:val="45"/>
         </w:numPr>
       </w:pPr>
-      <w:bookmarkStart w:id="156" w:name="Ref_4"/>
-      <w:bookmarkStart w:id="157" w:name="_Ref139967747"/>
+      <w:bookmarkStart w:id="155" w:name="Ref_4"/>
+      <w:bookmarkStart w:id="156" w:name="_Ref139967747"/>
       <w:r>
         <w:t>Kulldorff</w:t>
       </w:r>
-      <w:bookmarkEnd w:id="156"/>
+      <w:bookmarkEnd w:id="155"/>
       <w:r>
         <w:t xml:space="preserve"> M, Dashevsky I, Avery TR, Chan KA, Davis RL, Graham D, Platt R, Andrade SE, Boudreau D, Gunter MJ, Herrinton LJ, Pawloski P, Raebel MA, Roblin D, Brown JS. Drug safety data mining with a tree-based scan statistic. Pharmacoepidemiology and Drug Safety, 2013, 22:517-523.</w:t>
       </w:r>
-      <w:bookmarkStart w:id="158" w:name="_Toc381364467"/>
+      <w:bookmarkStart w:id="157" w:name="_Toc381364467"/>
     </w:p>
     <w:p>
       <w:pPr>
@@ -22925,8 +22940,8 @@
           <w:iCs/>
         </w:rPr>
       </w:pPr>
-      <w:bookmarkStart w:id="159" w:name="_Occupational_Disease_Surveillance"/>
-      <w:bookmarkEnd w:id="159"/>
+      <w:bookmarkStart w:id="158" w:name="_Occupational_Disease_Surveillance"/>
+      <w:bookmarkEnd w:id="158"/>
       <w:r>
         <w:rPr>
           <w:b/>
@@ -22964,14 +22979,14 @@
           <w:numId w:val="45"/>
         </w:numPr>
       </w:pPr>
-      <w:bookmarkStart w:id="160" w:name="Ref_6"/>
+      <w:bookmarkStart w:id="159" w:name="Ref_6"/>
       <w:r>
         <w:rPr>
           <w:bCs/>
         </w:rPr>
         <w:t>Kulldorff</w:t>
       </w:r>
-      <w:bookmarkEnd w:id="160"/>
+      <w:bookmarkEnd w:id="159"/>
       <w:r>
         <w:rPr>
           <w:bCs/>
@@ -23170,13 +23185,13 @@
       <w:pPr>
         <w:pStyle w:val="Heading2"/>
       </w:pPr>
-      <w:bookmarkStart w:id="161" w:name="_Other_References_Mentioned"/>
-      <w:bookmarkStart w:id="162" w:name="_Toc37080706"/>
+      <w:bookmarkStart w:id="160" w:name="_Other_References_Mentioned"/>
+      <w:bookmarkStart w:id="161" w:name="_Toc37080706"/>
+      <w:bookmarkEnd w:id="160"/>
+      <w:r>
+        <w:t>Other References Mentioned in this User Guide</w:t>
+      </w:r>
       <w:bookmarkEnd w:id="161"/>
-      <w:r>
-        <w:t>Other References Mentioned in this User Guide</w:t>
-      </w:r>
-      <w:bookmarkEnd w:id="162"/>
     </w:p>
     <w:p>
       <w:pPr>
@@ -23186,14 +23201,14 @@
           <w:numId w:val="45"/>
         </w:numPr>
       </w:pPr>
-      <w:bookmarkStart w:id="163" w:name="Ref_7"/>
+      <w:bookmarkStart w:id="162" w:name="Ref_7"/>
       <w:r>
         <w:rPr>
           <w:bCs/>
         </w:rPr>
         <w:t>Breiman</w:t>
       </w:r>
-      <w:bookmarkEnd w:id="163"/>
+      <w:bookmarkEnd w:id="162"/>
       <w:r>
         <w:t xml:space="preserve"> L, Friedman J, Stone CJ, Olshen RA. Classification and regression trees. CRC press, 1984.</w:t>
       </w:r>
@@ -23206,11 +23221,11 @@
           <w:numId w:val="45"/>
         </w:numPr>
       </w:pPr>
-      <w:bookmarkStart w:id="164" w:name="Ref_8"/>
+      <w:bookmarkStart w:id="163" w:name="Ref_8"/>
       <w:r>
         <w:t>Dwass</w:t>
       </w:r>
-      <w:bookmarkEnd w:id="164"/>
+      <w:bookmarkEnd w:id="163"/>
       <w:r>
         <w:t xml:space="preserve"> M. Modified randomization tests for nonparametric hypotheses. Annals of Mathematical Statistics, 1957; 28:181-187</w:t>
       </w:r>
@@ -23223,14 +23238,14 @@
           <w:numId w:val="45"/>
         </w:numPr>
       </w:pPr>
-      <w:bookmarkStart w:id="165" w:name="Ref_9"/>
+      <w:bookmarkStart w:id="164" w:name="Ref_9"/>
       <w:r>
         <w:rPr>
           <w:lang w:val="en-GB"/>
         </w:rPr>
         <w:t>Glaz</w:t>
       </w:r>
-      <w:bookmarkEnd w:id="165"/>
+      <w:bookmarkEnd w:id="164"/>
       <w:r>
         <w:rPr>
           <w:lang w:val="en-GB"/>
@@ -23249,11 +23264,11 @@
           <w:numId w:val="45"/>
         </w:numPr>
       </w:pPr>
-      <w:bookmarkStart w:id="166" w:name="Ref_10"/>
+      <w:bookmarkStart w:id="165" w:name="Ref_10"/>
       <w:r>
         <w:t>Glaz</w:t>
       </w:r>
-      <w:bookmarkEnd w:id="166"/>
+      <w:bookmarkEnd w:id="165"/>
       <w:r>
         <w:t xml:space="preserve"> J, Naus JI, Wallenstein S. Scan Statistics. Springer Verlag: New York, 2001.</w:t>
       </w:r>
@@ -23266,11 +23281,11 @@
           <w:numId w:val="45"/>
         </w:numPr>
       </w:pPr>
-      <w:bookmarkStart w:id="167" w:name="Ref_11"/>
+      <w:bookmarkStart w:id="166" w:name="Ref_11"/>
       <w:r>
         <w:t>Glaz</w:t>
       </w:r>
-      <w:bookmarkEnd w:id="167"/>
+      <w:bookmarkEnd w:id="166"/>
       <w:r>
         <w:t xml:space="preserve"> J, Pozdnyakov V, Wallenstein S (editors). Scan Statistics: Theory and Applications. Birkhäuser: Boston, 2009.</w:t>
       </w:r>
@@ -23286,14 +23301,14 @@
           <w:lang w:val="sv-SE"/>
         </w:rPr>
       </w:pPr>
-      <w:bookmarkStart w:id="168" w:name="Ref_12"/>
+      <w:bookmarkStart w:id="167" w:name="Ref_12"/>
       <w:r>
         <w:rPr>
           <w:lang w:val="en-GB"/>
         </w:rPr>
         <w:t>Lehmer</w:t>
       </w:r>
-      <w:bookmarkEnd w:id="168"/>
+      <w:bookmarkEnd w:id="167"/>
       <w:r>
         <w:rPr>
           <w:lang w:val="en-GB"/>
@@ -23318,11 +23333,11 @@
           <w:numId w:val="45"/>
         </w:numPr>
       </w:pPr>
-      <w:bookmarkStart w:id="169" w:name="Ref_13"/>
+      <w:bookmarkStart w:id="168" w:name="Ref_13"/>
       <w:r>
         <w:t>Naus</w:t>
       </w:r>
-      <w:bookmarkEnd w:id="169"/>
+      <w:bookmarkEnd w:id="168"/>
       <w:r>
         <w:t xml:space="preserve"> J. The distribution of the size of maximum cluster of points on the line. Journal of the American Statistical Association, 60:532-538, 1965.</w:t>
       </w:r>
@@ -23335,32 +23350,32 @@
           <w:numId w:val="45"/>
         </w:numPr>
       </w:pPr>
-      <w:bookmarkStart w:id="170" w:name="Ref_14"/>
+      <w:bookmarkStart w:id="169" w:name="Ref_14"/>
       <w:r>
         <w:t>Park</w:t>
       </w:r>
+      <w:bookmarkEnd w:id="169"/>
+      <w:r>
+        <w:t xml:space="preserve"> SK, Miller KW. Random number generators: Good ones are hard to find. Communications of the ACM, 31:1192-1201, 1988.</w:t>
+      </w:r>
+    </w:p>
+    <w:bookmarkEnd w:id="156"/>
+    <w:bookmarkEnd w:id="157"/>
+    <w:p>
+      <w:pPr>
+        <w:pStyle w:val="Heading1"/>
+      </w:pPr>
+      <w:r>
+        <w:rPr>
+          <w:rFonts w:ascii="Calibri" w:hAnsi="Calibri"/>
+        </w:rPr>
+        <w:br w:type="page"/>
+      </w:r>
+      <w:bookmarkStart w:id="170" w:name="_Toc37080707"/>
+      <w:r>
+        <w:t>Index</w:t>
+      </w:r>
       <w:bookmarkEnd w:id="170"/>
-      <w:r>
-        <w:t xml:space="preserve"> SK, Miller KW. Random number generators: Good ones are hard to find. Communications of the ACM, 31:1192-1201, 1988.</w:t>
-      </w:r>
-    </w:p>
-    <w:bookmarkEnd w:id="157"/>
-    <w:bookmarkEnd w:id="158"/>
-    <w:p>
-      <w:pPr>
-        <w:pStyle w:val="Heading1"/>
-      </w:pPr>
-      <w:r>
-        <w:rPr>
-          <w:rFonts w:ascii="Calibri" w:hAnsi="Calibri"/>
-        </w:rPr>
-        <w:br w:type="page"/>
-      </w:r>
-      <w:bookmarkStart w:id="171" w:name="_Toc37080707"/>
-      <w:r>
-        <w:t>Index</w:t>
-      </w:r>
-      <w:bookmarkEnd w:id="171"/>
     </w:p>
     <w:p>
       <w:pPr>
@@ -23368,8 +23383,8 @@
           <w:noProof/>
         </w:rPr>
         <w:sectPr>
-          <w:headerReference w:type="default" r:id="rId38"/>
-          <w:footerReference w:type="default" r:id="rId39"/>
+          <w:headerReference w:type="default" r:id="rId44"/>
+          <w:footerReference w:type="default" r:id="rId45"/>
           <w:type w:val="continuous"/>
           <w:pgSz w:w="12240" w:h="15840"/>
           <w:pgMar w:top="1440" w:right="1440" w:bottom="1440" w:left="1440" w:header="720" w:footer="720" w:gutter="0"/>
@@ -25480,7 +25495,7 @@
 </file>
 
 <file path=word/endnotes.xml><?xml version="1.0" encoding="utf-8"?>
-<w:endnotes xmlns:wpc="http://schemas.microsoft.com/office/word/2010/wordprocessingCanvas" xmlns:mc="http://schemas.openxmlformats.org/markup-compatibility/2006" xmlns:o="urn:schemas-microsoft-com:office:office" xmlns:r="http://schemas.openxmlformats.org/officeDocument/2006/relationships" xmlns:m="http://schemas.openxmlformats.org/officeDocument/2006/math" xmlns:v="urn:schemas-microsoft-com:vml" xmlns:wp14="http://schemas.microsoft.com/office/word/2010/wordprocessingDrawing" xmlns:wp="http://schemas.openxmlformats.org/drawingml/2006/wordprocessingDrawing" xmlns:w10="urn:schemas-microsoft-com:office:word" xmlns:w="http://schemas.openxmlformats.org/wordprocessingml/2006/main" xmlns:w14="http://schemas.microsoft.com/office/word/2010/wordml" xmlns:w15="http://schemas.microsoft.com/office/word/2012/wordml" xmlns:wpg="http://schemas.microsoft.com/office/word/2010/wordprocessingGroup" xmlns:wpi="http://schemas.microsoft.com/office/word/2010/wordprocessingInk" xmlns:wne="http://schemas.microsoft.com/office/word/2006/wordml" xmlns:wps="http://schemas.microsoft.com/office/word/2010/wordprocessingShape" mc:Ignorable="w14 w15 wp14">
+<w:endnotes xmlns:wpc="http://schemas.microsoft.com/office/word/2010/wordprocessingCanvas" xmlns:cx="http://schemas.microsoft.com/office/drawing/2014/chartex" xmlns:cx1="http://schemas.microsoft.com/office/drawing/2015/9/8/chartex" xmlns:cx2="http://schemas.microsoft.com/office/drawing/2015/10/21/chartex" xmlns:cx3="http://schemas.microsoft.com/office/drawing/2016/5/9/chartex" xmlns:cx4="http://schemas.microsoft.com/office/drawing/2016/5/10/chartex" xmlns:cx5="http://schemas.microsoft.com/office/drawing/2016/5/11/chartex" xmlns:cx6="http://schemas.microsoft.com/office/drawing/2016/5/12/chartex" xmlns:cx7="http://schemas.microsoft.com/office/drawing/2016/5/13/chartex" xmlns:cx8="http://schemas.microsoft.com/office/drawing/2016/5/14/chartex" xmlns:mc="http://schemas.openxmlformats.org/markup-compatibility/2006" xmlns:aink="http://schemas.microsoft.com/office/drawing/2016/ink" xmlns:am3d="http://schemas.microsoft.com/office/drawing/2017/model3d" xmlns:o="urn:schemas-microsoft-com:office:office" xmlns:r="http://schemas.openxmlformats.org/officeDocument/2006/relationships" xmlns:m="http://schemas.openxmlformats.org/officeDocument/2006/math" xmlns:v="urn:schemas-microsoft-com:vml" xmlns:wp14="http://schemas.microsoft.com/office/word/2010/wordprocessingDrawing" xmlns:wp="http://schemas.openxmlformats.org/drawingml/2006/wordprocessingDrawing" xmlns:w10="urn:schemas-microsoft-com:office:word" xmlns:w="http://schemas.openxmlformats.org/wordprocessingml/2006/main" xmlns:w14="http://schemas.microsoft.com/office/word/2010/wordml" xmlns:w15="http://schemas.microsoft.com/office/word/2012/wordml" xmlns:w16cex="http://schemas.microsoft.com/office/word/2018/wordml/cex" xmlns:w16cid="http://schemas.microsoft.com/office/word/2016/wordml/cid" xmlns:w16="http://schemas.microsoft.com/office/word/2018/wordml" xmlns:w16sdtdh="http://schemas.microsoft.com/office/word/2020/wordml/sdtdatahash" xmlns:w16se="http://schemas.microsoft.com/office/word/2015/wordml/symex" xmlns:wpg="http://schemas.microsoft.com/office/word/2010/wordprocessingGroup" xmlns:wpi="http://schemas.microsoft.com/office/word/2010/wordprocessingInk" xmlns:wne="http://schemas.microsoft.com/office/word/2006/wordml" xmlns:wps="http://schemas.microsoft.com/office/word/2010/wordprocessingShape" mc:Ignorable="w14 w15 w16se w16cid w16 w16cex w16sdtdh wp14">
   <w:endnote w:type="separator" w:id="-1">
     <w:p>
       <w:r>
@@ -25499,13 +25514,46 @@
 </file>
 
 <file path=word/footer1.xml><?xml version="1.0" encoding="utf-8"?>
-<w:ftr xmlns:wpc="http://schemas.microsoft.com/office/word/2010/wordprocessingCanvas" xmlns:mc="http://schemas.openxmlformats.org/markup-compatibility/2006" xmlns:o="urn:schemas-microsoft-com:office:office" xmlns:r="http://schemas.openxmlformats.org/officeDocument/2006/relationships" xmlns:m="http://schemas.openxmlformats.org/officeDocument/2006/math" xmlns:v="urn:schemas-microsoft-com:vml" xmlns:wp14="http://schemas.microsoft.com/office/word/2010/wordprocessingDrawing" xmlns:wp="http://schemas.openxmlformats.org/drawingml/2006/wordprocessingDrawing" xmlns:w10="urn:schemas-microsoft-com:office:word" xmlns:w="http://schemas.openxmlformats.org/wordprocessingml/2006/main" xmlns:w14="http://schemas.microsoft.com/office/word/2010/wordml" xmlns:w15="http://schemas.microsoft.com/office/word/2012/wordml" xmlns:wpg="http://schemas.microsoft.com/office/word/2010/wordprocessingGroup" xmlns:wpi="http://schemas.microsoft.com/office/word/2010/wordprocessingInk" xmlns:wne="http://schemas.microsoft.com/office/word/2006/wordml" xmlns:wps="http://schemas.microsoft.com/office/word/2010/wordprocessingShape" mc:Ignorable="w14 w15 wp14">
+<w:ftr xmlns:wpc="http://schemas.microsoft.com/office/word/2010/wordprocessingCanvas" xmlns:cx="http://schemas.microsoft.com/office/drawing/2014/chartex" xmlns:cx1="http://schemas.microsoft.com/office/drawing/2015/9/8/chartex" xmlns:cx2="http://schemas.microsoft.com/office/drawing/2015/10/21/chartex" xmlns:cx3="http://schemas.microsoft.com/office/drawing/2016/5/9/chartex" xmlns:cx4="http://schemas.microsoft.com/office/drawing/2016/5/10/chartex" xmlns:cx5="http://schemas.microsoft.com/office/drawing/2016/5/11/chartex" xmlns:cx6="http://schemas.microsoft.com/office/drawing/2016/5/12/chartex" xmlns:cx7="http://schemas.microsoft.com/office/drawing/2016/5/13/chartex" xmlns:cx8="http://schemas.microsoft.com/office/drawing/2016/5/14/chartex" xmlns:mc="http://schemas.openxmlformats.org/markup-compatibility/2006" xmlns:aink="http://schemas.microsoft.com/office/drawing/2016/ink" xmlns:am3d="http://schemas.microsoft.com/office/drawing/2017/model3d" xmlns:o="urn:schemas-microsoft-com:office:office" xmlns:r="http://schemas.openxmlformats.org/officeDocument/2006/relationships" xmlns:m="http://schemas.openxmlformats.org/officeDocument/2006/math" xmlns:v="urn:schemas-microsoft-com:vml" xmlns:wp14="http://schemas.microsoft.com/office/word/2010/wordprocessingDrawing" xmlns:wp="http://schemas.openxmlformats.org/drawingml/2006/wordprocessingDrawing" xmlns:w10="urn:schemas-microsoft-com:office:word" xmlns:w="http://schemas.openxmlformats.org/wordprocessingml/2006/main" xmlns:w14="http://schemas.microsoft.com/office/word/2010/wordml" xmlns:w15="http://schemas.microsoft.com/office/word/2012/wordml" xmlns:w16cex="http://schemas.microsoft.com/office/word/2018/wordml/cex" xmlns:w16cid="http://schemas.microsoft.com/office/word/2016/wordml/cid" xmlns:w16="http://schemas.microsoft.com/office/word/2018/wordml" xmlns:w16sdtdh="http://schemas.microsoft.com/office/word/2020/wordml/sdtdatahash" xmlns:w16se="http://schemas.microsoft.com/office/word/2015/wordml/symex" xmlns:wpg="http://schemas.microsoft.com/office/word/2010/wordprocessingGroup" xmlns:wpi="http://schemas.microsoft.com/office/word/2010/wordprocessingInk" xmlns:wne="http://schemas.microsoft.com/office/word/2006/wordml" xmlns:wps="http://schemas.microsoft.com/office/word/2010/wordprocessingShape" mc:Ignorable="w14 w15 w16se w16cid w16 w16cex w16sdtdh wp14">
+  <w:p>
+    <w:pPr>
+      <w:pStyle w:val="Footer"/>
+    </w:pPr>
+  </w:p>
+</w:ftr>
+</file>
+
+<file path=word/footer2.xml><?xml version="1.0" encoding="utf-8"?>
+<w:ftr xmlns:wpc="http://schemas.microsoft.com/office/word/2010/wordprocessingCanvas" xmlns:cx="http://schemas.microsoft.com/office/drawing/2014/chartex" xmlns:cx1="http://schemas.microsoft.com/office/drawing/2015/9/8/chartex" xmlns:cx2="http://schemas.microsoft.com/office/drawing/2015/10/21/chartex" xmlns:cx3="http://schemas.microsoft.com/office/drawing/2016/5/9/chartex" xmlns:cx4="http://schemas.microsoft.com/office/drawing/2016/5/10/chartex" xmlns:cx5="http://schemas.microsoft.com/office/drawing/2016/5/11/chartex" xmlns:cx6="http://schemas.microsoft.com/office/drawing/2016/5/12/chartex" xmlns:cx7="http://schemas.microsoft.com/office/drawing/2016/5/13/chartex" xmlns:cx8="http://schemas.microsoft.com/office/drawing/2016/5/14/chartex" xmlns:mc="http://schemas.openxmlformats.org/markup-compatibility/2006" xmlns:aink="http://schemas.microsoft.com/office/drawing/2016/ink" xmlns:am3d="http://schemas.microsoft.com/office/drawing/2017/model3d" xmlns:o="urn:schemas-microsoft-com:office:office" xmlns:r="http://schemas.openxmlformats.org/officeDocument/2006/relationships" xmlns:m="http://schemas.openxmlformats.org/officeDocument/2006/math" xmlns:v="urn:schemas-microsoft-com:vml" xmlns:wp14="http://schemas.microsoft.com/office/word/2010/wordprocessingDrawing" xmlns:wp="http://schemas.openxmlformats.org/drawingml/2006/wordprocessingDrawing" xmlns:w10="urn:schemas-microsoft-com:office:word" xmlns:w="http://schemas.openxmlformats.org/wordprocessingml/2006/main" xmlns:w14="http://schemas.microsoft.com/office/word/2010/wordml" xmlns:w15="http://schemas.microsoft.com/office/word/2012/wordml" xmlns:w16cex="http://schemas.microsoft.com/office/word/2018/wordml/cex" xmlns:w16cid="http://schemas.microsoft.com/office/word/2016/wordml/cid" xmlns:w16="http://schemas.microsoft.com/office/word/2018/wordml" xmlns:w16sdtdh="http://schemas.microsoft.com/office/word/2020/wordml/sdtdatahash" xmlns:w16se="http://schemas.microsoft.com/office/word/2015/wordml/symex" xmlns:wpg="http://schemas.microsoft.com/office/word/2010/wordprocessingGroup" xmlns:wpi="http://schemas.microsoft.com/office/word/2010/wordprocessingInk" xmlns:wne="http://schemas.microsoft.com/office/word/2006/wordml" xmlns:wps="http://schemas.microsoft.com/office/word/2010/wordprocessingShape" mc:Ignorable="w14 w15 w16se w16cid w16 w16cex w16sdtdh wp14">
+  <w:p>
+    <w:pPr>
+      <w:pStyle w:val="Footer"/>
+    </w:pPr>
+  </w:p>
+</w:ftr>
+</file>
+
+<file path=word/footer3.xml><?xml version="1.0" encoding="utf-8"?>
+<w:ftr xmlns:wpc="http://schemas.microsoft.com/office/word/2010/wordprocessingCanvas" xmlns:cx="http://schemas.microsoft.com/office/drawing/2014/chartex" xmlns:cx1="http://schemas.microsoft.com/office/drawing/2015/9/8/chartex" xmlns:cx2="http://schemas.microsoft.com/office/drawing/2015/10/21/chartex" xmlns:cx3="http://schemas.microsoft.com/office/drawing/2016/5/9/chartex" xmlns:cx4="http://schemas.microsoft.com/office/drawing/2016/5/10/chartex" xmlns:cx5="http://schemas.microsoft.com/office/drawing/2016/5/11/chartex" xmlns:cx6="http://schemas.microsoft.com/office/drawing/2016/5/12/chartex" xmlns:cx7="http://schemas.microsoft.com/office/drawing/2016/5/13/chartex" xmlns:cx8="http://schemas.microsoft.com/office/drawing/2016/5/14/chartex" xmlns:mc="http://schemas.openxmlformats.org/markup-compatibility/2006" xmlns:aink="http://schemas.microsoft.com/office/drawing/2016/ink" xmlns:am3d="http://schemas.microsoft.com/office/drawing/2017/model3d" xmlns:o="urn:schemas-microsoft-com:office:office" xmlns:r="http://schemas.openxmlformats.org/officeDocument/2006/relationships" xmlns:m="http://schemas.openxmlformats.org/officeDocument/2006/math" xmlns:v="urn:schemas-microsoft-com:vml" xmlns:wp14="http://schemas.microsoft.com/office/word/2010/wordprocessingDrawing" xmlns:wp="http://schemas.openxmlformats.org/drawingml/2006/wordprocessingDrawing" xmlns:w10="urn:schemas-microsoft-com:office:word" xmlns:w="http://schemas.openxmlformats.org/wordprocessingml/2006/main" xmlns:w14="http://schemas.microsoft.com/office/word/2010/wordml" xmlns:w15="http://schemas.microsoft.com/office/word/2012/wordml" xmlns:w16cex="http://schemas.microsoft.com/office/word/2018/wordml/cex" xmlns:w16cid="http://schemas.microsoft.com/office/word/2016/wordml/cid" xmlns:w16="http://schemas.microsoft.com/office/word/2018/wordml" xmlns:w16sdtdh="http://schemas.microsoft.com/office/word/2020/wordml/sdtdatahash" xmlns:w16se="http://schemas.microsoft.com/office/word/2015/wordml/symex" xmlns:wpg="http://schemas.microsoft.com/office/word/2010/wordprocessingGroup" xmlns:wpi="http://schemas.microsoft.com/office/word/2010/wordprocessingInk" xmlns:wne="http://schemas.microsoft.com/office/word/2006/wordml" xmlns:wps="http://schemas.microsoft.com/office/word/2010/wordprocessingShape" mc:Ignorable="w14 w15 w16se w16cid w16 w16cex w16sdtdh wp14">
+  <w:p>
+    <w:pPr>
+      <w:pStyle w:val="Footer"/>
+    </w:pPr>
+  </w:p>
+</w:ftr>
+</file>
+
+<file path=word/footer4.xml><?xml version="1.0" encoding="utf-8"?>
+<w:ftr xmlns:wpc="http://schemas.microsoft.com/office/word/2010/wordprocessingCanvas" xmlns:cx="http://schemas.microsoft.com/office/drawing/2014/chartex" xmlns:cx1="http://schemas.microsoft.com/office/drawing/2015/9/8/chartex" xmlns:cx2="http://schemas.microsoft.com/office/drawing/2015/10/21/chartex" xmlns:cx3="http://schemas.microsoft.com/office/drawing/2016/5/9/chartex" xmlns:cx4="http://schemas.microsoft.com/office/drawing/2016/5/10/chartex" xmlns:cx5="http://schemas.microsoft.com/office/drawing/2016/5/11/chartex" xmlns:cx6="http://schemas.microsoft.com/office/drawing/2016/5/12/chartex" xmlns:cx7="http://schemas.microsoft.com/office/drawing/2016/5/13/chartex" xmlns:cx8="http://schemas.microsoft.com/office/drawing/2016/5/14/chartex" xmlns:mc="http://schemas.openxmlformats.org/markup-compatibility/2006" xmlns:aink="http://schemas.microsoft.com/office/drawing/2016/ink" xmlns:am3d="http://schemas.microsoft.com/office/drawing/2017/model3d" xmlns:o="urn:schemas-microsoft-com:office:office" xmlns:r="http://schemas.openxmlformats.org/officeDocument/2006/relationships" xmlns:m="http://schemas.openxmlformats.org/officeDocument/2006/math" xmlns:v="urn:schemas-microsoft-com:vml" xmlns:wp14="http://schemas.microsoft.com/office/word/2010/wordprocessingDrawing" xmlns:wp="http://schemas.openxmlformats.org/drawingml/2006/wordprocessingDrawing" xmlns:w10="urn:schemas-microsoft-com:office:word" xmlns:w="http://schemas.openxmlformats.org/wordprocessingml/2006/main" xmlns:w14="http://schemas.microsoft.com/office/word/2010/wordml" xmlns:w15="http://schemas.microsoft.com/office/word/2012/wordml" xmlns:w16cex="http://schemas.microsoft.com/office/word/2018/wordml/cex" xmlns:w16cid="http://schemas.microsoft.com/office/word/2016/wordml/cid" xmlns:w16="http://schemas.microsoft.com/office/word/2018/wordml" xmlns:w16sdtdh="http://schemas.microsoft.com/office/word/2020/wordml/sdtdatahash" xmlns:w16se="http://schemas.microsoft.com/office/word/2015/wordml/symex" xmlns:wpg="http://schemas.microsoft.com/office/word/2010/wordprocessingGroup" xmlns:wpi="http://schemas.microsoft.com/office/word/2010/wordprocessingInk" xmlns:wne="http://schemas.microsoft.com/office/word/2006/wordml" xmlns:wps="http://schemas.microsoft.com/office/word/2010/wordprocessingShape" mc:Ignorable="w14 w15 w16se w16cid w16 w16cex w16sdtdh wp14">
   <w:p>
     <w:pPr>
       <w:pStyle w:val="Footer"/>
     </w:pPr>
     <w:r>
-      <w:t>TreeScan User Guide v1.4</w:t>
+      <w:t>TreeScan User Guide v</w:t>
+    </w:r>
+    <w:r>
+      <w:t>2.0</w:t>
     </w:r>
     <w:r>
       <w:tab/>
@@ -25517,8 +25565,8 @@
 </w:ftr>
 </file>
 
-<file path=word/footer2.xml><?xml version="1.0" encoding="utf-8"?>
-<w:ftr xmlns:wpc="http://schemas.microsoft.com/office/word/2010/wordprocessingCanvas" xmlns:mc="http://schemas.openxmlformats.org/markup-compatibility/2006" xmlns:o="urn:schemas-microsoft-com:office:office" xmlns:r="http://schemas.openxmlformats.org/officeDocument/2006/relationships" xmlns:m="http://schemas.openxmlformats.org/officeDocument/2006/math" xmlns:v="urn:schemas-microsoft-com:vml" xmlns:wp14="http://schemas.microsoft.com/office/word/2010/wordprocessingDrawing" xmlns:wp="http://schemas.openxmlformats.org/drawingml/2006/wordprocessingDrawing" xmlns:w10="urn:schemas-microsoft-com:office:word" xmlns:w="http://schemas.openxmlformats.org/wordprocessingml/2006/main" xmlns:w14="http://schemas.microsoft.com/office/word/2010/wordml" xmlns:w15="http://schemas.microsoft.com/office/word/2012/wordml" xmlns:wpg="http://schemas.microsoft.com/office/word/2010/wordprocessingGroup" xmlns:wpi="http://schemas.microsoft.com/office/word/2010/wordprocessingInk" xmlns:wne="http://schemas.microsoft.com/office/word/2006/wordml" xmlns:wps="http://schemas.microsoft.com/office/word/2010/wordprocessingShape" mc:Ignorable="w14 w15 wp14">
+<file path=word/footer5.xml><?xml version="1.0" encoding="utf-8"?>
+<w:ftr xmlns:wpc="http://schemas.microsoft.com/office/word/2010/wordprocessingCanvas" xmlns:cx="http://schemas.microsoft.com/office/drawing/2014/chartex" xmlns:cx1="http://schemas.microsoft.com/office/drawing/2015/9/8/chartex" xmlns:cx2="http://schemas.microsoft.com/office/drawing/2015/10/21/chartex" xmlns:cx3="http://schemas.microsoft.com/office/drawing/2016/5/9/chartex" xmlns:cx4="http://schemas.microsoft.com/office/drawing/2016/5/10/chartex" xmlns:cx5="http://schemas.microsoft.com/office/drawing/2016/5/11/chartex" xmlns:cx6="http://schemas.microsoft.com/office/drawing/2016/5/12/chartex" xmlns:cx7="http://schemas.microsoft.com/office/drawing/2016/5/13/chartex" xmlns:cx8="http://schemas.microsoft.com/office/drawing/2016/5/14/chartex" xmlns:mc="http://schemas.openxmlformats.org/markup-compatibility/2006" xmlns:aink="http://schemas.microsoft.com/office/drawing/2016/ink" xmlns:am3d="http://schemas.microsoft.com/office/drawing/2017/model3d" xmlns:o="urn:schemas-microsoft-com:office:office" xmlns:r="http://schemas.openxmlformats.org/officeDocument/2006/relationships" xmlns:m="http://schemas.openxmlformats.org/officeDocument/2006/math" xmlns:v="urn:schemas-microsoft-com:vml" xmlns:wp14="http://schemas.microsoft.com/office/word/2010/wordprocessingDrawing" xmlns:wp="http://schemas.openxmlformats.org/drawingml/2006/wordprocessingDrawing" xmlns:w10="urn:schemas-microsoft-com:office:word" xmlns:w="http://schemas.openxmlformats.org/wordprocessingml/2006/main" xmlns:w14="http://schemas.microsoft.com/office/word/2010/wordml" xmlns:w15="http://schemas.microsoft.com/office/word/2012/wordml" xmlns:w16cex="http://schemas.microsoft.com/office/word/2018/wordml/cex" xmlns:w16cid="http://schemas.microsoft.com/office/word/2016/wordml/cid" xmlns:w16="http://schemas.microsoft.com/office/word/2018/wordml" xmlns:w16sdtdh="http://schemas.microsoft.com/office/word/2020/wordml/sdtdatahash" xmlns:w16se="http://schemas.microsoft.com/office/word/2015/wordml/symex" xmlns:wpg="http://schemas.microsoft.com/office/word/2010/wordprocessingGroup" xmlns:wpi="http://schemas.microsoft.com/office/word/2010/wordprocessingInk" xmlns:wne="http://schemas.microsoft.com/office/word/2006/wordml" xmlns:wps="http://schemas.microsoft.com/office/word/2010/wordprocessingShape" mc:Ignorable="w14 w15 w16se w16cid w16 w16cex w16sdtdh wp14">
   <w:p>
     <w:pPr>
       <w:pStyle w:val="Footer"/>
@@ -25559,7 +25607,7 @@
 </file>
 
 <file path=word/footnotes.xml><?xml version="1.0" encoding="utf-8"?>
-<w:footnotes xmlns:wpc="http://schemas.microsoft.com/office/word/2010/wordprocessingCanvas" xmlns:mc="http://schemas.openxmlformats.org/markup-compatibility/2006" xmlns:o="urn:schemas-microsoft-com:office:office" xmlns:r="http://schemas.openxmlformats.org/officeDocument/2006/relationships" xmlns:m="http://schemas.openxmlformats.org/officeDocument/2006/math" xmlns:v="urn:schemas-microsoft-com:vml" xmlns:wp14="http://schemas.microsoft.com/office/word/2010/wordprocessingDrawing" xmlns:wp="http://schemas.openxmlformats.org/drawingml/2006/wordprocessingDrawing" xmlns:w10="urn:schemas-microsoft-com:office:word" xmlns:w="http://schemas.openxmlformats.org/wordprocessingml/2006/main" xmlns:w14="http://schemas.microsoft.com/office/word/2010/wordml" xmlns:w15="http://schemas.microsoft.com/office/word/2012/wordml" xmlns:wpg="http://schemas.microsoft.com/office/word/2010/wordprocessingGroup" xmlns:wpi="http://schemas.microsoft.com/office/word/2010/wordprocessingInk" xmlns:wne="http://schemas.microsoft.com/office/word/2006/wordml" xmlns:wps="http://schemas.microsoft.com/office/word/2010/wordprocessingShape" mc:Ignorable="w14 w15 wp14">
+<w:footnotes xmlns:wpc="http://schemas.microsoft.com/office/word/2010/wordprocessingCanvas" xmlns:cx="http://schemas.microsoft.com/office/drawing/2014/chartex" xmlns:cx1="http://schemas.microsoft.com/office/drawing/2015/9/8/chartex" xmlns:cx2="http://schemas.microsoft.com/office/drawing/2015/10/21/chartex" xmlns:cx3="http://schemas.microsoft.com/office/drawing/2016/5/9/chartex" xmlns:cx4="http://schemas.microsoft.com/office/drawing/2016/5/10/chartex" xmlns:cx5="http://schemas.microsoft.com/office/drawing/2016/5/11/chartex" xmlns:cx6="http://schemas.microsoft.com/office/drawing/2016/5/12/chartex" xmlns:cx7="http://schemas.microsoft.com/office/drawing/2016/5/13/chartex" xmlns:cx8="http://schemas.microsoft.com/office/drawing/2016/5/14/chartex" xmlns:mc="http://schemas.openxmlformats.org/markup-compatibility/2006" xmlns:aink="http://schemas.microsoft.com/office/drawing/2016/ink" xmlns:am3d="http://schemas.microsoft.com/office/drawing/2017/model3d" xmlns:o="urn:schemas-microsoft-com:office:office" xmlns:r="http://schemas.openxmlformats.org/officeDocument/2006/relationships" xmlns:m="http://schemas.openxmlformats.org/officeDocument/2006/math" xmlns:v="urn:schemas-microsoft-com:vml" xmlns:wp14="http://schemas.microsoft.com/office/word/2010/wordprocessingDrawing" xmlns:wp="http://schemas.openxmlformats.org/drawingml/2006/wordprocessingDrawing" xmlns:w10="urn:schemas-microsoft-com:office:word" xmlns:w="http://schemas.openxmlformats.org/wordprocessingml/2006/main" xmlns:w14="http://schemas.microsoft.com/office/word/2010/wordml" xmlns:w15="http://schemas.microsoft.com/office/word/2012/wordml" xmlns:w16cex="http://schemas.microsoft.com/office/word/2018/wordml/cex" xmlns:w16cid="http://schemas.microsoft.com/office/word/2016/wordml/cid" xmlns:w16="http://schemas.microsoft.com/office/word/2018/wordml" xmlns:w16sdtdh="http://schemas.microsoft.com/office/word/2020/wordml/sdtdatahash" xmlns:w16se="http://schemas.microsoft.com/office/word/2015/wordml/symex" xmlns:wpg="http://schemas.microsoft.com/office/word/2010/wordprocessingGroup" xmlns:wpi="http://schemas.microsoft.com/office/word/2010/wordprocessingInk" xmlns:wne="http://schemas.microsoft.com/office/word/2006/wordml" xmlns:wps="http://schemas.microsoft.com/office/word/2010/wordprocessingShape" mc:Ignorable="w14 w15 w16se w16cid w16 w16cex w16sdtdh wp14">
   <w:footnote w:type="separator" w:id="-1">
     <w:p>
       <w:r>
@@ -25578,7 +25626,7 @@
 </file>
 
 <file path=word/header1.xml><?xml version="1.0" encoding="utf-8"?>
-<w:hdr xmlns:wpc="http://schemas.microsoft.com/office/word/2010/wordprocessingCanvas" xmlns:mc="http://schemas.openxmlformats.org/markup-compatibility/2006" xmlns:o="urn:schemas-microsoft-com:office:office" xmlns:r="http://schemas.openxmlformats.org/officeDocument/2006/relationships" xmlns:m="http://schemas.openxmlformats.org/officeDocument/2006/math" xmlns:v="urn:schemas-microsoft-com:vml" xmlns:wp14="http://schemas.microsoft.com/office/word/2010/wordprocessingDrawing" xmlns:wp="http://schemas.openxmlformats.org/drawingml/2006/wordprocessingDrawing" xmlns:w10="urn:schemas-microsoft-com:office:word" xmlns:w="http://schemas.openxmlformats.org/wordprocessingml/2006/main" xmlns:w14="http://schemas.microsoft.com/office/word/2010/wordml" xmlns:w15="http://schemas.microsoft.com/office/word/2012/wordml" xmlns:wpg="http://schemas.microsoft.com/office/word/2010/wordprocessingGroup" xmlns:wpi="http://schemas.microsoft.com/office/word/2010/wordprocessingInk" xmlns:wne="http://schemas.microsoft.com/office/word/2006/wordml" xmlns:wps="http://schemas.microsoft.com/office/word/2010/wordprocessingShape" mc:Ignorable="w14 w15 wp14">
+<w:hdr xmlns:wpc="http://schemas.microsoft.com/office/word/2010/wordprocessingCanvas" xmlns:cx="http://schemas.microsoft.com/office/drawing/2014/chartex" xmlns:cx1="http://schemas.microsoft.com/office/drawing/2015/9/8/chartex" xmlns:cx2="http://schemas.microsoft.com/office/drawing/2015/10/21/chartex" xmlns:cx3="http://schemas.microsoft.com/office/drawing/2016/5/9/chartex" xmlns:cx4="http://schemas.microsoft.com/office/drawing/2016/5/10/chartex" xmlns:cx5="http://schemas.microsoft.com/office/drawing/2016/5/11/chartex" xmlns:cx6="http://schemas.microsoft.com/office/drawing/2016/5/12/chartex" xmlns:cx7="http://schemas.microsoft.com/office/drawing/2016/5/13/chartex" xmlns:cx8="http://schemas.microsoft.com/office/drawing/2016/5/14/chartex" xmlns:mc="http://schemas.openxmlformats.org/markup-compatibility/2006" xmlns:aink="http://schemas.microsoft.com/office/drawing/2016/ink" xmlns:am3d="http://schemas.microsoft.com/office/drawing/2017/model3d" xmlns:o="urn:schemas-microsoft-com:office:office" xmlns:r="http://schemas.openxmlformats.org/officeDocument/2006/relationships" xmlns:m="http://schemas.openxmlformats.org/officeDocument/2006/math" xmlns:v="urn:schemas-microsoft-com:vml" xmlns:wp14="http://schemas.microsoft.com/office/word/2010/wordprocessingDrawing" xmlns:wp="http://schemas.openxmlformats.org/drawingml/2006/wordprocessingDrawing" xmlns:w10="urn:schemas-microsoft-com:office:word" xmlns:w="http://schemas.openxmlformats.org/wordprocessingml/2006/main" xmlns:w14="http://schemas.microsoft.com/office/word/2010/wordml" xmlns:w15="http://schemas.microsoft.com/office/word/2012/wordml" xmlns:w16cex="http://schemas.microsoft.com/office/word/2018/wordml/cex" xmlns:w16cid="http://schemas.microsoft.com/office/word/2016/wordml/cid" xmlns:w16="http://schemas.microsoft.com/office/word/2018/wordml" xmlns:w16sdtdh="http://schemas.microsoft.com/office/word/2020/wordml/sdtdatahash" xmlns:w16se="http://schemas.microsoft.com/office/word/2015/wordml/symex" xmlns:wpg="http://schemas.microsoft.com/office/word/2010/wordprocessingGroup" xmlns:wpi="http://schemas.microsoft.com/office/word/2010/wordprocessingInk" xmlns:wne="http://schemas.microsoft.com/office/word/2006/wordml" xmlns:wps="http://schemas.microsoft.com/office/word/2010/wordprocessingShape" mc:Ignorable="w14 w15 w16se w16cid w16 w16cex w16sdtdh wp14">
   <w:p>
     <w:pPr>
       <w:pStyle w:val="Header"/>
@@ -25588,7 +25636,37 @@
 </file>
 
 <file path=word/header2.xml><?xml version="1.0" encoding="utf-8"?>
-<w:hdr xmlns:wpc="http://schemas.microsoft.com/office/word/2010/wordprocessingCanvas" xmlns:mc="http://schemas.openxmlformats.org/markup-compatibility/2006" xmlns:o="urn:schemas-microsoft-com:office:office" xmlns:r="http://schemas.openxmlformats.org/officeDocument/2006/relationships" xmlns:m="http://schemas.openxmlformats.org/officeDocument/2006/math" xmlns:v="urn:schemas-microsoft-com:vml" xmlns:wp14="http://schemas.microsoft.com/office/word/2010/wordprocessingDrawing" xmlns:wp="http://schemas.openxmlformats.org/drawingml/2006/wordprocessingDrawing" xmlns:w10="urn:schemas-microsoft-com:office:word" xmlns:w="http://schemas.openxmlformats.org/wordprocessingml/2006/main" xmlns:w14="http://schemas.microsoft.com/office/word/2010/wordml" xmlns:w15="http://schemas.microsoft.com/office/word/2012/wordml" xmlns:wpg="http://schemas.microsoft.com/office/word/2010/wordprocessingGroup" xmlns:wpi="http://schemas.microsoft.com/office/word/2010/wordprocessingInk" xmlns:wne="http://schemas.microsoft.com/office/word/2006/wordml" xmlns:wps="http://schemas.microsoft.com/office/word/2010/wordprocessingShape" mc:Ignorable="w14 w15 wp14">
+<w:hdr xmlns:wpc="http://schemas.microsoft.com/office/word/2010/wordprocessingCanvas" xmlns:cx="http://schemas.microsoft.com/office/drawing/2014/chartex" xmlns:cx1="http://schemas.microsoft.com/office/drawing/2015/9/8/chartex" xmlns:cx2="http://schemas.microsoft.com/office/drawing/2015/10/21/chartex" xmlns:cx3="http://schemas.microsoft.com/office/drawing/2016/5/9/chartex" xmlns:cx4="http://schemas.microsoft.com/office/drawing/2016/5/10/chartex" xmlns:cx5="http://schemas.microsoft.com/office/drawing/2016/5/11/chartex" xmlns:cx6="http://schemas.microsoft.com/office/drawing/2016/5/12/chartex" xmlns:cx7="http://schemas.microsoft.com/office/drawing/2016/5/13/chartex" xmlns:cx8="http://schemas.microsoft.com/office/drawing/2016/5/14/chartex" xmlns:mc="http://schemas.openxmlformats.org/markup-compatibility/2006" xmlns:aink="http://schemas.microsoft.com/office/drawing/2016/ink" xmlns:am3d="http://schemas.microsoft.com/office/drawing/2017/model3d" xmlns:o="urn:schemas-microsoft-com:office:office" xmlns:r="http://schemas.openxmlformats.org/officeDocument/2006/relationships" xmlns:m="http://schemas.openxmlformats.org/officeDocument/2006/math" xmlns:v="urn:schemas-microsoft-com:vml" xmlns:wp14="http://schemas.microsoft.com/office/word/2010/wordprocessingDrawing" xmlns:wp="http://schemas.openxmlformats.org/drawingml/2006/wordprocessingDrawing" xmlns:w10="urn:schemas-microsoft-com:office:word" xmlns:w="http://schemas.openxmlformats.org/wordprocessingml/2006/main" xmlns:w14="http://schemas.microsoft.com/office/word/2010/wordml" xmlns:w15="http://schemas.microsoft.com/office/word/2012/wordml" xmlns:w16cex="http://schemas.microsoft.com/office/word/2018/wordml/cex" xmlns:w16cid="http://schemas.microsoft.com/office/word/2016/wordml/cid" xmlns:w16="http://schemas.microsoft.com/office/word/2018/wordml" xmlns:w16sdtdh="http://schemas.microsoft.com/office/word/2020/wordml/sdtdatahash" xmlns:w16se="http://schemas.microsoft.com/office/word/2015/wordml/symex" xmlns:wpg="http://schemas.microsoft.com/office/word/2010/wordprocessingGroup" xmlns:wpi="http://schemas.microsoft.com/office/word/2010/wordprocessingInk" xmlns:wne="http://schemas.microsoft.com/office/word/2006/wordml" xmlns:wps="http://schemas.microsoft.com/office/word/2010/wordprocessingShape" mc:Ignorable="w14 w15 w16se w16cid w16 w16cex w16sdtdh wp14">
+  <w:p>
+    <w:pPr>
+      <w:pStyle w:val="Header"/>
+    </w:pPr>
+  </w:p>
+</w:hdr>
+</file>
+
+<file path=word/header3.xml><?xml version="1.0" encoding="utf-8"?>
+<w:hdr xmlns:wpc="http://schemas.microsoft.com/office/word/2010/wordprocessingCanvas" xmlns:cx="http://schemas.microsoft.com/office/drawing/2014/chartex" xmlns:cx1="http://schemas.microsoft.com/office/drawing/2015/9/8/chartex" xmlns:cx2="http://schemas.microsoft.com/office/drawing/2015/10/21/chartex" xmlns:cx3="http://schemas.microsoft.com/office/drawing/2016/5/9/chartex" xmlns:cx4="http://schemas.microsoft.com/office/drawing/2016/5/10/chartex" xmlns:cx5="http://schemas.microsoft.com/office/drawing/2016/5/11/chartex" xmlns:cx6="http://schemas.microsoft.com/office/drawing/2016/5/12/chartex" xmlns:cx7="http://schemas.microsoft.com/office/drawing/2016/5/13/chartex" xmlns:cx8="http://schemas.microsoft.com/office/drawing/2016/5/14/chartex" xmlns:mc="http://schemas.openxmlformats.org/markup-compatibility/2006" xmlns:aink="http://schemas.microsoft.com/office/drawing/2016/ink" xmlns:am3d="http://schemas.microsoft.com/office/drawing/2017/model3d" xmlns:o="urn:schemas-microsoft-com:office:office" xmlns:r="http://schemas.openxmlformats.org/officeDocument/2006/relationships" xmlns:m="http://schemas.openxmlformats.org/officeDocument/2006/math" xmlns:v="urn:schemas-microsoft-com:vml" xmlns:wp14="http://schemas.microsoft.com/office/word/2010/wordprocessingDrawing" xmlns:wp="http://schemas.openxmlformats.org/drawingml/2006/wordprocessingDrawing" xmlns:w10="urn:schemas-microsoft-com:office:word" xmlns:w="http://schemas.openxmlformats.org/wordprocessingml/2006/main" xmlns:w14="http://schemas.microsoft.com/office/word/2010/wordml" xmlns:w15="http://schemas.microsoft.com/office/word/2012/wordml" xmlns:w16cex="http://schemas.microsoft.com/office/word/2018/wordml/cex" xmlns:w16cid="http://schemas.microsoft.com/office/word/2016/wordml/cid" xmlns:w16="http://schemas.microsoft.com/office/word/2018/wordml" xmlns:w16sdtdh="http://schemas.microsoft.com/office/word/2020/wordml/sdtdatahash" xmlns:w16se="http://schemas.microsoft.com/office/word/2015/wordml/symex" xmlns:wpg="http://schemas.microsoft.com/office/word/2010/wordprocessingGroup" xmlns:wpi="http://schemas.microsoft.com/office/word/2010/wordprocessingInk" xmlns:wne="http://schemas.microsoft.com/office/word/2006/wordml" xmlns:wps="http://schemas.microsoft.com/office/word/2010/wordprocessingShape" mc:Ignorable="w14 w15 w16se w16cid w16 w16cex w16sdtdh wp14">
+  <w:p>
+    <w:pPr>
+      <w:pStyle w:val="Header"/>
+    </w:pPr>
+  </w:p>
+</w:hdr>
+</file>
+
+<file path=word/header4.xml><?xml version="1.0" encoding="utf-8"?>
+<w:hdr xmlns:wpc="http://schemas.microsoft.com/office/word/2010/wordprocessingCanvas" xmlns:cx="http://schemas.microsoft.com/office/drawing/2014/chartex" xmlns:cx1="http://schemas.microsoft.com/office/drawing/2015/9/8/chartex" xmlns:cx2="http://schemas.microsoft.com/office/drawing/2015/10/21/chartex" xmlns:cx3="http://schemas.microsoft.com/office/drawing/2016/5/9/chartex" xmlns:cx4="http://schemas.microsoft.com/office/drawing/2016/5/10/chartex" xmlns:cx5="http://schemas.microsoft.com/office/drawing/2016/5/11/chartex" xmlns:cx6="http://schemas.microsoft.com/office/drawing/2016/5/12/chartex" xmlns:cx7="http://schemas.microsoft.com/office/drawing/2016/5/13/chartex" xmlns:cx8="http://schemas.microsoft.com/office/drawing/2016/5/14/chartex" xmlns:mc="http://schemas.openxmlformats.org/markup-compatibility/2006" xmlns:aink="http://schemas.microsoft.com/office/drawing/2016/ink" xmlns:am3d="http://schemas.microsoft.com/office/drawing/2017/model3d" xmlns:o="urn:schemas-microsoft-com:office:office" xmlns:r="http://schemas.openxmlformats.org/officeDocument/2006/relationships" xmlns:m="http://schemas.openxmlformats.org/officeDocument/2006/math" xmlns:v="urn:schemas-microsoft-com:vml" xmlns:wp14="http://schemas.microsoft.com/office/word/2010/wordprocessingDrawing" xmlns:wp="http://schemas.openxmlformats.org/drawingml/2006/wordprocessingDrawing" xmlns:w10="urn:schemas-microsoft-com:office:word" xmlns:w="http://schemas.openxmlformats.org/wordprocessingml/2006/main" xmlns:w14="http://schemas.microsoft.com/office/word/2010/wordml" xmlns:w15="http://schemas.microsoft.com/office/word/2012/wordml" xmlns:w16cex="http://schemas.microsoft.com/office/word/2018/wordml/cex" xmlns:w16cid="http://schemas.microsoft.com/office/word/2016/wordml/cid" xmlns:w16="http://schemas.microsoft.com/office/word/2018/wordml" xmlns:w16sdtdh="http://schemas.microsoft.com/office/word/2020/wordml/sdtdatahash" xmlns:w16se="http://schemas.microsoft.com/office/word/2015/wordml/symex" xmlns:wpg="http://schemas.microsoft.com/office/word/2010/wordprocessingGroup" xmlns:wpi="http://schemas.microsoft.com/office/word/2010/wordprocessingInk" xmlns:wne="http://schemas.microsoft.com/office/word/2006/wordml" xmlns:wps="http://schemas.microsoft.com/office/word/2010/wordprocessingShape" mc:Ignorable="w14 w15 w16se w16cid w16 w16cex w16sdtdh wp14">
+  <w:p>
+    <w:pPr>
+      <w:pStyle w:val="Header"/>
+    </w:pPr>
+  </w:p>
+</w:hdr>
+</file>
+
+<file path=word/header5.xml><?xml version="1.0" encoding="utf-8"?>
+<w:hdr xmlns:wpc="http://schemas.microsoft.com/office/word/2010/wordprocessingCanvas" xmlns:cx="http://schemas.microsoft.com/office/drawing/2014/chartex" xmlns:cx1="http://schemas.microsoft.com/office/drawing/2015/9/8/chartex" xmlns:cx2="http://schemas.microsoft.com/office/drawing/2015/10/21/chartex" xmlns:cx3="http://schemas.microsoft.com/office/drawing/2016/5/9/chartex" xmlns:cx4="http://schemas.microsoft.com/office/drawing/2016/5/10/chartex" xmlns:cx5="http://schemas.microsoft.com/office/drawing/2016/5/11/chartex" xmlns:cx6="http://schemas.microsoft.com/office/drawing/2016/5/12/chartex" xmlns:cx7="http://schemas.microsoft.com/office/drawing/2016/5/13/chartex" xmlns:cx8="http://schemas.microsoft.com/office/drawing/2016/5/14/chartex" xmlns:mc="http://schemas.openxmlformats.org/markup-compatibility/2006" xmlns:aink="http://schemas.microsoft.com/office/drawing/2016/ink" xmlns:am3d="http://schemas.microsoft.com/office/drawing/2017/model3d" xmlns:o="urn:schemas-microsoft-com:office:office" xmlns:r="http://schemas.openxmlformats.org/officeDocument/2006/relationships" xmlns:m="http://schemas.openxmlformats.org/officeDocument/2006/math" xmlns:v="urn:schemas-microsoft-com:vml" xmlns:wp14="http://schemas.microsoft.com/office/word/2010/wordprocessingDrawing" xmlns:wp="http://schemas.openxmlformats.org/drawingml/2006/wordprocessingDrawing" xmlns:w10="urn:schemas-microsoft-com:office:word" xmlns:w="http://schemas.openxmlformats.org/wordprocessingml/2006/main" xmlns:w14="http://schemas.microsoft.com/office/word/2010/wordml" xmlns:w15="http://schemas.microsoft.com/office/word/2012/wordml" xmlns:w16cex="http://schemas.microsoft.com/office/word/2018/wordml/cex" xmlns:w16cid="http://schemas.microsoft.com/office/word/2016/wordml/cid" xmlns:w16="http://schemas.microsoft.com/office/word/2018/wordml" xmlns:w16sdtdh="http://schemas.microsoft.com/office/word/2020/wordml/sdtdatahash" xmlns:w16se="http://schemas.microsoft.com/office/word/2015/wordml/symex" xmlns:wpg="http://schemas.microsoft.com/office/word/2010/wordprocessingGroup" xmlns:wpi="http://schemas.microsoft.com/office/word/2010/wordprocessingInk" xmlns:wne="http://schemas.microsoft.com/office/word/2006/wordml" xmlns:wps="http://schemas.microsoft.com/office/word/2010/wordprocessingShape" mc:Ignorable="w14 w15 w16se w16cid w16 w16cex w16sdtdh wp14">
   <w:p>
     <w:pPr>
       <w:pStyle w:val="Header"/>
@@ -25599,7 +25677,7 @@
 </file>
 
 <file path=word/numbering.xml><?xml version="1.0" encoding="utf-8"?>
-<w:numbering xmlns:wpc="http://schemas.microsoft.com/office/word/2010/wordprocessingCanvas" xmlns:mc="http://schemas.openxmlformats.org/markup-compatibility/2006" xmlns:o="urn:schemas-microsoft-com:office:office" xmlns:r="http://schemas.openxmlformats.org/officeDocument/2006/relationships" xmlns:m="http://schemas.openxmlformats.org/officeDocument/2006/math" xmlns:v="urn:schemas-microsoft-com:vml" xmlns:wp14="http://schemas.microsoft.com/office/word/2010/wordprocessingDrawing" xmlns:wp="http://schemas.openxmlformats.org/drawingml/2006/wordprocessingDrawing" xmlns:w10="urn:schemas-microsoft-com:office:word" xmlns:w="http://schemas.openxmlformats.org/wordprocessingml/2006/main" xmlns:w14="http://schemas.microsoft.com/office/word/2010/wordml" xmlns:w15="http://schemas.microsoft.com/office/word/2012/wordml" xmlns:wpg="http://schemas.microsoft.com/office/word/2010/wordprocessingGroup" xmlns:wpi="http://schemas.microsoft.com/office/word/2010/wordprocessingInk" xmlns:wne="http://schemas.microsoft.com/office/word/2006/wordml" xmlns:wps="http://schemas.microsoft.com/office/word/2010/wordprocessingShape" mc:Ignorable="w14 w15 wp14">
+<w:numbering xmlns:wpc="http://schemas.microsoft.com/office/word/2010/wordprocessingCanvas" xmlns:cx="http://schemas.microsoft.com/office/drawing/2014/chartex" xmlns:cx1="http://schemas.microsoft.com/office/drawing/2015/9/8/chartex" xmlns:cx2="http://schemas.microsoft.com/office/drawing/2015/10/21/chartex" xmlns:cx3="http://schemas.microsoft.com/office/drawing/2016/5/9/chartex" xmlns:cx4="http://schemas.microsoft.com/office/drawing/2016/5/10/chartex" xmlns:cx5="http://schemas.microsoft.com/office/drawing/2016/5/11/chartex" xmlns:cx6="http://schemas.microsoft.com/office/drawing/2016/5/12/chartex" xmlns:cx7="http://schemas.microsoft.com/office/drawing/2016/5/13/chartex" xmlns:cx8="http://schemas.microsoft.com/office/drawing/2016/5/14/chartex" xmlns:mc="http://schemas.openxmlformats.org/markup-compatibility/2006" xmlns:aink="http://schemas.microsoft.com/office/drawing/2016/ink" xmlns:am3d="http://schemas.microsoft.com/office/drawing/2017/model3d" xmlns:o="urn:schemas-microsoft-com:office:office" xmlns:r="http://schemas.openxmlformats.org/officeDocument/2006/relationships" xmlns:m="http://schemas.openxmlformats.org/officeDocument/2006/math" xmlns:v="urn:schemas-microsoft-com:vml" xmlns:wp14="http://schemas.microsoft.com/office/word/2010/wordprocessingDrawing" xmlns:wp="http://schemas.openxmlformats.org/drawingml/2006/wordprocessingDrawing" xmlns:w10="urn:schemas-microsoft-com:office:word" xmlns:w="http://schemas.openxmlformats.org/wordprocessingml/2006/main" xmlns:w14="http://schemas.microsoft.com/office/word/2010/wordml" xmlns:w15="http://schemas.microsoft.com/office/word/2012/wordml" xmlns:w16cex="http://schemas.microsoft.com/office/word/2018/wordml/cex" xmlns:w16cid="http://schemas.microsoft.com/office/word/2016/wordml/cid" xmlns:w16="http://schemas.microsoft.com/office/word/2018/wordml" xmlns:w16sdtdh="http://schemas.microsoft.com/office/word/2020/wordml/sdtdatahash" xmlns:w16se="http://schemas.microsoft.com/office/word/2015/wordml/symex" xmlns:wpg="http://schemas.microsoft.com/office/word/2010/wordprocessingGroup" xmlns:wpi="http://schemas.microsoft.com/office/word/2010/wordprocessingInk" xmlns:wne="http://schemas.microsoft.com/office/word/2006/wordml" xmlns:wps="http://schemas.microsoft.com/office/word/2010/wordprocessingShape" mc:Ignorable="w14 w15 w16se w16cid w16 w16cex w16sdtdh wp14">
   <w:abstractNum w:abstractNumId="0" w15:restartNumberingAfterBreak="0">
     <w:nsid w:val="FFFFFFFE"/>
     <w:multiLevelType w:val="singleLevel"/>
@@ -29675,7 +29753,7 @@
 </file>
 
 <file path=word/styles.xml><?xml version="1.0" encoding="utf-8"?>
-<w:styles xmlns:mc="http://schemas.openxmlformats.org/markup-compatibility/2006" xmlns:r="http://schemas.openxmlformats.org/officeDocument/2006/relationships" xmlns:w="http://schemas.openxmlformats.org/wordprocessingml/2006/main" xmlns:w14="http://schemas.microsoft.com/office/word/2010/wordml" xmlns:w15="http://schemas.microsoft.com/office/word/2012/wordml" mc:Ignorable="w14 w15">
+<w:styles xmlns:mc="http://schemas.openxmlformats.org/markup-compatibility/2006" xmlns:r="http://schemas.openxmlformats.org/officeDocument/2006/relationships" xmlns:w="http://schemas.openxmlformats.org/wordprocessingml/2006/main" xmlns:w14="http://schemas.microsoft.com/office/word/2010/wordml" xmlns:w15="http://schemas.microsoft.com/office/word/2012/wordml" xmlns:w16cex="http://schemas.microsoft.com/office/word/2018/wordml/cex" xmlns:w16cid="http://schemas.microsoft.com/office/word/2016/wordml/cid" xmlns:w16="http://schemas.microsoft.com/office/word/2018/wordml" xmlns:w16sdtdh="http://schemas.microsoft.com/office/word/2020/wordml/sdtdatahash" xmlns:w16se="http://schemas.microsoft.com/office/word/2015/wordml/symex" mc:Ignorable="w14 w15 w16se w16cid w16 w16cex w16sdtdh">
   <w:docDefaults>
     <w:rPrDefault>
       <w:rPr>
@@ -29685,7 +29763,7 @@
     </w:rPrDefault>
     <w:pPrDefault/>
   </w:docDefaults>
-  <w:latentStyles w:defLockedState="0" w:defUIPriority="0" w:defSemiHidden="0" w:defUnhideWhenUsed="0" w:defQFormat="0" w:count="371">
+  <w:latentStyles w:defLockedState="0" w:defUIPriority="0" w:defSemiHidden="0" w:defUnhideWhenUsed="0" w:defQFormat="0" w:count="376">
     <w:lsdException w:name="Normal" w:qFormat="1"/>
     <w:lsdException w:name="heading 1" w:qFormat="1"/>
     <w:lsdException w:name="heading 2" w:semiHidden="1" w:unhideWhenUsed="1" w:qFormat="1"/>
@@ -29791,7 +29869,7 @@
     <w:lsdException w:name="HTML Sample" w:semiHidden="1" w:uiPriority="99" w:unhideWhenUsed="1"/>
     <w:lsdException w:name="HTML Typewriter" w:semiHidden="1" w:uiPriority="99" w:unhideWhenUsed="1"/>
     <w:lsdException w:name="HTML Variable" w:semiHidden="1" w:uiPriority="99" w:unhideWhenUsed="1"/>
-    <w:lsdException w:name="Normal Table" w:semiHidden="1" w:uiPriority="99" w:unhideWhenUsed="1"/>
+    <w:lsdException w:name="Normal Table" w:uiPriority="99"/>
     <w:lsdException w:name="annotation subject" w:semiHidden="1" w:unhideWhenUsed="1"/>
     <w:lsdException w:name="No List" w:semiHidden="1" w:uiPriority="99" w:unhideWhenUsed="1"/>
     <w:lsdException w:name="Outline List 1" w:semiHidden="1" w:uiPriority="99" w:unhideWhenUsed="1"/>
@@ -29834,11 +29912,11 @@
     <w:lsdException w:name="Table Contemporary" w:semiHidden="1" w:uiPriority="99" w:unhideWhenUsed="1"/>
     <w:lsdException w:name="Table Elegant" w:semiHidden="1" w:uiPriority="99" w:unhideWhenUsed="1"/>
     <w:lsdException w:name="Table Professional" w:semiHidden="1" w:uiPriority="99" w:unhideWhenUsed="1"/>
-    <w:lsdException w:name="Table Subtle 1" w:semiHidden="1" w:uiPriority="99" w:unhideWhenUsed="1"/>
+    <w:lsdException w:name="Table Subtle 1" w:uiPriority="99"/>
     <w:lsdException w:name="Table Subtle 2" w:semiHidden="1" w:uiPriority="99" w:unhideWhenUsed="1"/>
     <w:lsdException w:name="Table Web 1" w:semiHidden="1" w:uiPriority="99" w:unhideWhenUsed="1"/>
-    <w:lsdException w:name="Table Web 2" w:semiHidden="1" w:uiPriority="99" w:unhideWhenUsed="1"/>
-    <w:lsdException w:name="Table Web 3" w:semiHidden="1" w:uiPriority="99" w:unhideWhenUsed="1"/>
+    <w:lsdException w:name="Table Web 2" w:uiPriority="99"/>
+    <w:lsdException w:name="Table Web 3" w:uiPriority="99"/>
     <w:lsdException w:name="Balloon Text" w:semiHidden="1" w:unhideWhenUsed="1"/>
     <w:lsdException w:name="Table Grid" w:uiPriority="59"/>
     <w:lsdException w:name="Table Theme" w:semiHidden="1" w:uiPriority="99" w:unhideWhenUsed="1"/>
@@ -30057,6 +30135,11 @@
     <w:lsdException w:name="List Table 5 Dark Accent 6" w:uiPriority="50"/>
     <w:lsdException w:name="List Table 6 Colorful Accent 6" w:uiPriority="51"/>
     <w:lsdException w:name="List Table 7 Colorful Accent 6" w:uiPriority="52"/>
+    <w:lsdException w:name="Mention" w:semiHidden="1" w:uiPriority="99" w:unhideWhenUsed="1"/>
+    <w:lsdException w:name="Smart Hyperlink" w:semiHidden="1" w:uiPriority="99" w:unhideWhenUsed="1"/>
+    <w:lsdException w:name="Hashtag" w:semiHidden="1" w:uiPriority="99" w:unhideWhenUsed="1"/>
+    <w:lsdException w:name="Unresolved Mention" w:semiHidden="1" w:uiPriority="99" w:unhideWhenUsed="1"/>
+    <w:lsdException w:name="Smart Link" w:semiHidden="1" w:uiPriority="99" w:unhideWhenUsed="1"/>
   </w:latentStyles>
   <w:style w:type="paragraph" w:default="1" w:styleId="Normal">
     <w:name w:val="Normal"/>

</xml_diff>

<commit_message>
#142 - changed front page date/version
</commit_message>
<xml_diff>
--- a/documents/TreeScan User Guide .docx
+++ b/documents/TreeScan User Guide .docx
@@ -196,13 +196,19 @@
         <w:rPr>
           <w:rFonts w:ascii="Arial" w:hAnsi="Arial" w:cs="Arial"/>
         </w:rPr>
-        <w:t>April</w:t>
+        <w:t>February</w:t>
       </w:r>
       <w:r>
         <w:rPr>
           <w:rFonts w:ascii="Arial" w:hAnsi="Arial" w:cs="Arial"/>
         </w:rPr>
-        <w:t>, 2020</w:t>
+        <w:t>, 202</w:t>
+      </w:r>
+      <w:r>
+        <w:rPr>
+          <w:rFonts w:ascii="Arial" w:hAnsi="Arial" w:cs="Arial"/>
+        </w:rPr>
+        <w:t>2</w:t>
       </w:r>
     </w:p>
     <w:p>
@@ -246,7 +252,6 @@
       <w:bookmarkStart w:id="1" w:name="_Toc399750245"/>
       <w:bookmarkStart w:id="2" w:name="_Toc37080636"/>
       <w:r>
-        <w:lastRenderedPageBreak/>
         <w:t>Table of Contents</w:t>
       </w:r>
       <w:bookmarkEnd w:id="1"/>
@@ -2394,7 +2399,7 @@
           <w:rPr>
             <w:webHidden/>
           </w:rPr>
-          <w:t>32</w:t>
+          <w:t>33</w:t>
         </w:r>
         <w:r>
           <w:rPr>
@@ -2453,7 +2458,7 @@
           <w:rPr>
             <w:webHidden/>
           </w:rPr>
-          <w:t>34</w:t>
+          <w:t>35</w:t>
         </w:r>
         <w:r>
           <w:rPr>
@@ -2512,7 +2517,7 @@
           <w:rPr>
             <w:webHidden/>
           </w:rPr>
-          <w:t>35</w:t>
+          <w:t>36</w:t>
         </w:r>
         <w:r>
           <w:rPr>
@@ -2571,7 +2576,7 @@
           <w:rPr>
             <w:webHidden/>
           </w:rPr>
-          <w:t>38</w:t>
+          <w:t>39</w:t>
         </w:r>
         <w:r>
           <w:rPr>
@@ -2630,7 +2635,7 @@
           <w:rPr>
             <w:webHidden/>
           </w:rPr>
-          <w:t>39</w:t>
+          <w:t>40</w:t>
         </w:r>
         <w:r>
           <w:rPr>
@@ -2691,7 +2696,7 @@
           <w:rPr>
             <w:webHidden/>
           </w:rPr>
-          <w:t>41</w:t>
+          <w:t>42</w:t>
         </w:r>
         <w:r>
           <w:rPr>
@@ -2750,7 +2755,7 @@
           <w:rPr>
             <w:webHidden/>
           </w:rPr>
-          <w:t>41</w:t>
+          <w:t>42</w:t>
         </w:r>
         <w:r>
           <w:rPr>
@@ -2809,7 +2814,7 @@
           <w:rPr>
             <w:webHidden/>
           </w:rPr>
-          <w:t>41</w:t>
+          <w:t>42</w:t>
         </w:r>
         <w:r>
           <w:rPr>
@@ -2868,7 +2873,7 @@
           <w:rPr>
             <w:webHidden/>
           </w:rPr>
-          <w:t>42</w:t>
+          <w:t>43</w:t>
         </w:r>
         <w:r>
           <w:rPr>
@@ -2927,7 +2932,7 @@
           <w:rPr>
             <w:webHidden/>
           </w:rPr>
-          <w:t>42</w:t>
+          <w:t>43</w:t>
         </w:r>
         <w:r>
           <w:rPr>
@@ -2986,7 +2991,7 @@
           <w:rPr>
             <w:webHidden/>
           </w:rPr>
-          <w:t>43</w:t>
+          <w:t>44</w:t>
         </w:r>
         <w:r>
           <w:rPr>
@@ -3045,7 +3050,7 @@
           <w:rPr>
             <w:webHidden/>
           </w:rPr>
-          <w:t>44</w:t>
+          <w:t>45</w:t>
         </w:r>
         <w:r>
           <w:rPr>
@@ -3104,7 +3109,7 @@
           <w:rPr>
             <w:webHidden/>
           </w:rPr>
-          <w:t>44</w:t>
+          <w:t>45</w:t>
         </w:r>
         <w:r>
           <w:rPr>
@@ -3163,7 +3168,7 @@
           <w:rPr>
             <w:webHidden/>
           </w:rPr>
-          <w:t>45</w:t>
+          <w:t>46</w:t>
         </w:r>
         <w:r>
           <w:rPr>
@@ -3222,7 +3227,7 @@
           <w:rPr>
             <w:webHidden/>
           </w:rPr>
-          <w:t>45</w:t>
+          <w:t>46</w:t>
         </w:r>
         <w:r>
           <w:rPr>
@@ -3281,7 +3286,7 @@
           <w:rPr>
             <w:webHidden/>
           </w:rPr>
-          <w:t>46</w:t>
+          <w:t>47</w:t>
         </w:r>
         <w:r>
           <w:rPr>
@@ -3342,7 +3347,7 @@
           <w:rPr>
             <w:webHidden/>
           </w:rPr>
-          <w:t>47</w:t>
+          <w:t>48</w:t>
         </w:r>
         <w:r>
           <w:rPr>
@@ -3401,7 +3406,7 @@
           <w:rPr>
             <w:webHidden/>
           </w:rPr>
-          <w:t>47</w:t>
+          <w:t>48</w:t>
         </w:r>
         <w:r>
           <w:rPr>
@@ -3460,7 +3465,7 @@
           <w:rPr>
             <w:webHidden/>
           </w:rPr>
-          <w:t>49</w:t>
+          <w:t>50</w:t>
         </w:r>
         <w:r>
           <w:rPr>
@@ -3519,7 +3524,7 @@
           <w:rPr>
             <w:webHidden/>
           </w:rPr>
-          <w:t>50</w:t>
+          <w:t>51</w:t>
         </w:r>
         <w:r>
           <w:rPr>
@@ -3578,7 +3583,7 @@
           <w:rPr>
             <w:webHidden/>
           </w:rPr>
-          <w:t>50</w:t>
+          <w:t>51</w:t>
         </w:r>
         <w:r>
           <w:rPr>
@@ -3637,7 +3642,7 @@
           <w:rPr>
             <w:webHidden/>
           </w:rPr>
-          <w:t>51</w:t>
+          <w:t>52</w:t>
         </w:r>
         <w:r>
           <w:rPr>
@@ -3698,7 +3703,7 @@
           <w:rPr>
             <w:webHidden/>
           </w:rPr>
-          <w:t>52</w:t>
+          <w:t>53</w:t>
         </w:r>
         <w:r>
           <w:rPr>
@@ -3757,7 +3762,7 @@
           <w:rPr>
             <w:webHidden/>
           </w:rPr>
-          <w:t>52</w:t>
+          <w:t>53</w:t>
         </w:r>
         <w:r>
           <w:rPr>
@@ -3816,7 +3821,7 @@
           <w:rPr>
             <w:webHidden/>
           </w:rPr>
-          <w:t>52</w:t>
+          <w:t>53</w:t>
         </w:r>
         <w:r>
           <w:rPr>
@@ -3875,7 +3880,7 @@
           <w:rPr>
             <w:webHidden/>
           </w:rPr>
-          <w:t>52</w:t>
+          <w:t>53</w:t>
         </w:r>
         <w:r>
           <w:rPr>
@@ -3934,7 +3939,7 @@
           <w:rPr>
             <w:webHidden/>
           </w:rPr>
-          <w:t>53</w:t>
+          <w:t>54</w:t>
         </w:r>
         <w:r>
           <w:rPr>
@@ -3995,7 +4000,7 @@
           <w:rPr>
             <w:webHidden/>
           </w:rPr>
-          <w:t>54</w:t>
+          <w:t>55</w:t>
         </w:r>
         <w:r>
           <w:rPr>
@@ -4054,7 +4059,7 @@
           <w:rPr>
             <w:webHidden/>
           </w:rPr>
-          <w:t>54</w:t>
+          <w:t>55</w:t>
         </w:r>
         <w:r>
           <w:rPr>
@@ -4113,7 +4118,7 @@
           <w:rPr>
             <w:webHidden/>
           </w:rPr>
-          <w:t>55</w:t>
+          <w:t>56</w:t>
         </w:r>
         <w:r>
           <w:rPr>
@@ -4172,7 +4177,7 @@
           <w:rPr>
             <w:webHidden/>
           </w:rPr>
-          <w:t>55</w:t>
+          <w:t>56</w:t>
         </w:r>
         <w:r>
           <w:rPr>
@@ -4233,7 +4238,7 @@
           <w:rPr>
             <w:webHidden/>
           </w:rPr>
-          <w:t>56</w:t>
+          <w:t>57</w:t>
         </w:r>
         <w:r>
           <w:rPr>
@@ -4292,7 +4297,7 @@
           <w:rPr>
             <w:webHidden/>
           </w:rPr>
-          <w:t>56</w:t>
+          <w:t>57</w:t>
         </w:r>
         <w:r>
           <w:rPr>
@@ -4351,7 +4356,7 @@
           <w:rPr>
             <w:webHidden/>
           </w:rPr>
-          <w:t>56</w:t>
+          <w:t>57</w:t>
         </w:r>
         <w:r>
           <w:rPr>
@@ -4410,7 +4415,7 @@
           <w:rPr>
             <w:webHidden/>
           </w:rPr>
-          <w:t>56</w:t>
+          <w:t>57</w:t>
         </w:r>
         <w:r>
           <w:rPr>
@@ -4469,7 +4474,7 @@
           <w:rPr>
             <w:webHidden/>
           </w:rPr>
-          <w:t>57</w:t>
+          <w:t>58</w:t>
         </w:r>
         <w:r>
           <w:rPr>
@@ -4530,7 +4535,7 @@
           <w:rPr>
             <w:webHidden/>
           </w:rPr>
-          <w:t>59</w:t>
+          <w:t>60</w:t>
         </w:r>
         <w:r>
           <w:rPr>
@@ -4563,7 +4568,6 @@
       </w:r>
       <w:bookmarkStart w:id="3" w:name="_Toc37080637"/>
       <w:r>
-        <w:lastRenderedPageBreak/>
         <w:t>Introduction</w:t>
       </w:r>
       <w:bookmarkEnd w:id="3"/>
@@ -4740,7 +4744,6 @@
         <w:pStyle w:val="Heading3"/>
       </w:pPr>
       <w:r>
-        <w:lastRenderedPageBreak/>
         <w:t>Multiple Testing</w:t>
       </w:r>
       <w:r>
@@ -5148,7 +5151,6 @@
       <w:bookmarkStart w:id="11" w:name="_Toc37080641"/>
       <w:bookmarkEnd w:id="10"/>
       <w:r>
-        <w:lastRenderedPageBreak/>
         <w:t>Help System</w:t>
       </w:r>
       <w:bookmarkEnd w:id="11"/>
@@ -5485,7 +5487,6 @@
         <w:pStyle w:val="Heading3"/>
       </w:pPr>
       <w:r>
-        <w:lastRenderedPageBreak/>
         <w:t xml:space="preserve">Tree Scan Statistic, </w:t>
       </w:r>
       <w:r>
@@ -5917,7 +5918,6 @@
       </w:r>
       <w:bookmarkStart w:id="18" w:name="_Toc37080643"/>
       <w:r>
-        <w:lastRenderedPageBreak/>
         <w:t>Statistical Methodology</w:t>
       </w:r>
       <w:bookmarkEnd w:id="18"/>
@@ -6121,7 +6121,7 @@
                 <v:stroke joinstyle="miter"/>
                 <v:path gradientshapeok="t" o:connecttype="rect"/>
               </v:shapetype>
-              <v:shape id="Text Box 11" o:spid="_x0000_s1026" type="#_x0000_t202" style="position:absolute;left:0;text-align:left;margin-left:180pt;margin-top:250.1pt;width:287.8pt;height:.05pt;z-index:251660288;visibility:visible;mso-wrap-style:square;mso-wrap-distance-left:9pt;mso-wrap-distance-top:0;mso-wrap-distance-right:9pt;mso-wrap-distance-bottom:0;mso-position-horizontal:absolute;mso-position-horizontal-relative:text;mso-position-vertical:absolute;mso-position-vertical-relative:text;v-text-anchor:top" o:gfxdata="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" stroked="f">
+              <v:shape id="Text Box 11" o:spid="_x0000_s1026" type="#_x0000_t202" style="position:absolute;left:0;text-align:left;margin-left:180pt;margin-top:250.1pt;width:287.8pt;height:.05pt;z-index:251660288;visibility:visible;mso-wrap-style:square;mso-wrap-distance-left:9pt;mso-wrap-distance-top:0;mso-wrap-distance-right:9pt;mso-wrap-distance-bottom:0;mso-position-horizontal:absolute;mso-position-horizontal-relative:text;mso-position-vertical:absolute;mso-position-vertical-relative:text;v-text-anchor:top" o:gfxdata="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" stroked="f">
                 <v:textbox style="mso-fit-shape-to-text:t" inset="0,0,0,0">
                   <w:txbxContent>
                     <w:p>
@@ -6323,11 +6323,7 @@
         <w:t xml:space="preserve">The </w:t>
       </w:r>
       <w:r>
-        <w:t xml:space="preserve">tree will then consist of all occupations of interest with closely related occupations close to each other on the tree. For example, elementary school teachers and high school teacher </w:t>
-      </w:r>
-      <w:r>
-        <w:lastRenderedPageBreak/>
-        <w:t xml:space="preserve">may be close to each other on one branch of the tree, while coal miner and iron ore miners may be close to each other on another branch of the tree. </w:t>
+        <w:t xml:space="preserve">tree will then consist of all occupations of interest with closely related occupations close to each other on the tree. For example, elementary school teachers and high school teacher may be close to each other on one branch of the tree, while coal miner and iron ore miners may be close to each other on another branch of the tree. </w:t>
       </w:r>
     </w:p>
     <w:p>
@@ -6843,7 +6839,6 @@
         <w:rPr>
           <w:b/>
         </w:rPr>
-        <w:lastRenderedPageBreak/>
         <w:t>Cut</w:t>
       </w:r>
       <w:r>
@@ -7152,7 +7147,6 @@
     </w:p>
     <w:p>
       <w:r>
-        <w:lastRenderedPageBreak/>
         <w:t xml:space="preserve">The Monte Carlo p-value is calculated as p=R/(S+1), where R is the rank of the maximum LLR from the real data compared to the random data sets and S is the number of simulated Monte Carlo replications. In order for </w:t>
       </w:r>
       <w:r>
@@ -29869,7 +29863,7 @@
     <w:lsdException w:name="HTML Sample" w:semiHidden="1" w:uiPriority="99" w:unhideWhenUsed="1"/>
     <w:lsdException w:name="HTML Typewriter" w:semiHidden="1" w:uiPriority="99" w:unhideWhenUsed="1"/>
     <w:lsdException w:name="HTML Variable" w:semiHidden="1" w:uiPriority="99" w:unhideWhenUsed="1"/>
-    <w:lsdException w:name="Normal Table" w:uiPriority="99"/>
+    <w:lsdException w:name="Normal Table" w:semiHidden="1" w:uiPriority="99" w:unhideWhenUsed="1"/>
     <w:lsdException w:name="annotation subject" w:semiHidden="1" w:unhideWhenUsed="1"/>
     <w:lsdException w:name="No List" w:semiHidden="1" w:uiPriority="99" w:unhideWhenUsed="1"/>
     <w:lsdException w:name="Outline List 1" w:semiHidden="1" w:uiPriority="99" w:unhideWhenUsed="1"/>
@@ -29912,11 +29906,11 @@
     <w:lsdException w:name="Table Contemporary" w:semiHidden="1" w:uiPriority="99" w:unhideWhenUsed="1"/>
     <w:lsdException w:name="Table Elegant" w:semiHidden="1" w:uiPriority="99" w:unhideWhenUsed="1"/>
     <w:lsdException w:name="Table Professional" w:semiHidden="1" w:uiPriority="99" w:unhideWhenUsed="1"/>
-    <w:lsdException w:name="Table Subtle 1" w:uiPriority="99"/>
+    <w:lsdException w:name="Table Subtle 1" w:semiHidden="1" w:uiPriority="99" w:unhideWhenUsed="1"/>
     <w:lsdException w:name="Table Subtle 2" w:semiHidden="1" w:uiPriority="99" w:unhideWhenUsed="1"/>
     <w:lsdException w:name="Table Web 1" w:semiHidden="1" w:uiPriority="99" w:unhideWhenUsed="1"/>
-    <w:lsdException w:name="Table Web 2" w:uiPriority="99"/>
-    <w:lsdException w:name="Table Web 3" w:uiPriority="99"/>
+    <w:lsdException w:name="Table Web 2" w:semiHidden="1" w:uiPriority="99" w:unhideWhenUsed="1"/>
+    <w:lsdException w:name="Table Web 3" w:semiHidden="1" w:uiPriority="99" w:unhideWhenUsed="1"/>
     <w:lsdException w:name="Balloon Text" w:semiHidden="1" w:unhideWhenUsed="1"/>
     <w:lsdException w:name="Table Grid" w:uiPriority="59"/>
     <w:lsdException w:name="Table Theme" w:semiHidden="1" w:uiPriority="99" w:unhideWhenUsed="1"/>

</xml_diff>